<commit_message>
one more sentence in summary
</commit_message>
<xml_diff>
--- a/Biometria/Analiza i Przetwarzanie Obrazów Biometrycznych 2.docx
+++ b/Biometria/Analiza i Przetwarzanie Obrazów Biometrycznych 2.docx
@@ -1,6 +1,6 @@
 
 <file path=word/document.xml><?xml version="1.0" encoding="utf-8"?>
-<w:document xmlns:wpc="http://schemas.microsoft.com/office/word/2010/wordprocessingCanvas" xmlns:cx="http://schemas.microsoft.com/office/drawing/2014/chartex" xmlns:cx1="http://schemas.microsoft.com/office/drawing/2015/9/8/chartex" xmlns:cx2="http://schemas.microsoft.com/office/drawing/2015/10/21/chartex" xmlns:cx3="http://schemas.microsoft.com/office/drawing/2016/5/9/chartex" xmlns:cx4="http://schemas.microsoft.com/office/drawing/2016/5/10/chartex" xmlns:cx5="http://schemas.microsoft.com/office/drawing/2016/5/11/chartex" xmlns:cx6="http://schemas.microsoft.com/office/drawing/2016/5/12/chartex" xmlns:cx7="http://schemas.microsoft.com/office/drawing/2016/5/13/chartex" xmlns:cx8="http://schemas.microsoft.com/office/drawing/2016/5/14/chartex" xmlns:mc="http://schemas.openxmlformats.org/markup-compatibility/2006" xmlns:aink="http://schemas.microsoft.com/office/drawing/2016/ink" xmlns:am3d="http://schemas.microsoft.com/office/drawing/2017/model3d" xmlns:o="urn:schemas-microsoft-com:office:office" xmlns:r="http://schemas.openxmlformats.org/officeDocument/2006/relationships" xmlns:m="http://schemas.openxmlformats.org/officeDocument/2006/math" xmlns:v="urn:schemas-microsoft-com:vml" xmlns:wp14="http://schemas.microsoft.com/office/word/2010/wordprocessingDrawing" xmlns:wp="http://schemas.openxmlformats.org/drawingml/2006/wordprocessingDrawing" xmlns:w10="urn:schemas-microsoft-com:office:word" xmlns:w="http://schemas.openxmlformats.org/wordprocessingml/2006/main" xmlns:w14="http://schemas.microsoft.com/office/word/2010/wordml" xmlns:w15="http://schemas.microsoft.com/office/word/2012/wordml" xmlns:w16cid="http://schemas.microsoft.com/office/word/2016/wordml/cid" xmlns:w16se="http://schemas.microsoft.com/office/word/2015/wordml/symex" xmlns:wpg="http://schemas.microsoft.com/office/word/2010/wordprocessingGroup" xmlns:wpi="http://schemas.microsoft.com/office/word/2010/wordprocessingInk" xmlns:wne="http://schemas.microsoft.com/office/word/2006/wordml" xmlns:wps="http://schemas.microsoft.com/office/word/2010/wordprocessingShape" mc:Ignorable="w14 w15 w16se w16cid wp14">
+<w:document xmlns:wpc="http://schemas.microsoft.com/office/word/2010/wordprocessingCanvas" xmlns:cx="http://schemas.microsoft.com/office/drawing/2014/chartex" xmlns:cx1="http://schemas.microsoft.com/office/drawing/2015/9/8/chartex" xmlns:cx2="http://schemas.microsoft.com/office/drawing/2015/10/21/chartex" xmlns:cx3="http://schemas.microsoft.com/office/drawing/2016/5/9/chartex" xmlns:cx4="http://schemas.microsoft.com/office/drawing/2016/5/10/chartex" xmlns:cx5="http://schemas.microsoft.com/office/drawing/2016/5/11/chartex" xmlns:cx6="http://schemas.microsoft.com/office/drawing/2016/5/12/chartex" xmlns:cx7="http://schemas.microsoft.com/office/drawing/2016/5/13/chartex" xmlns:cx8="http://schemas.microsoft.com/office/drawing/2016/5/14/chartex" xmlns:mc="http://schemas.openxmlformats.org/markup-compatibility/2006" xmlns:aink="http://schemas.microsoft.com/office/drawing/2016/ink" xmlns:am3d="http://schemas.microsoft.com/office/drawing/2017/model3d" xmlns:o="urn:schemas-microsoft-com:office:office" xmlns:r="http://schemas.openxmlformats.org/officeDocument/2006/relationships" xmlns:m="http://schemas.openxmlformats.org/officeDocument/2006/math" xmlns:v="urn:schemas-microsoft-com:vml" xmlns:wp14="http://schemas.microsoft.com/office/word/2010/wordprocessingDrawing" xmlns:wp="http://schemas.openxmlformats.org/drawingml/2006/wordprocessingDrawing" xmlns:w10="urn:schemas-microsoft-com:office:word" xmlns:w="http://schemas.openxmlformats.org/wordprocessingml/2006/main" xmlns:w14="http://schemas.microsoft.com/office/word/2010/wordml" xmlns:w15="http://schemas.microsoft.com/office/word/2012/wordml" xmlns:w16se="http://schemas.microsoft.com/office/word/2015/wordml/symex" xmlns:wpg="http://schemas.microsoft.com/office/word/2010/wordprocessingGroup" xmlns:wpi="http://schemas.microsoft.com/office/word/2010/wordprocessingInk" xmlns:wne="http://schemas.microsoft.com/office/word/2006/wordml" xmlns:wps="http://schemas.microsoft.com/office/word/2010/wordprocessingShape" mc:Ignorable="w14 w15 w16se wp14">
   <w:body>
     <w:p>
       <w:pPr>
@@ -178,7 +178,7 @@
     </w:p>
     <w:p>
       <w:pPr>
-        <w:pStyle w:val="Nagwek1"/>
+        <w:pStyle w:val="Heading1"/>
       </w:pPr>
     </w:p>
     <w:p/>
@@ -212,7 +212,7 @@
       <w:sdtContent>
         <w:p>
           <w:pPr>
-            <w:pStyle w:val="Nagwekspisutreci"/>
+            <w:pStyle w:val="TOCHeading"/>
           </w:pPr>
           <w:r>
             <w:t>Spis treści</w:t>
@@ -220,7 +220,7 @@
         </w:p>
         <w:p>
           <w:pPr>
-            <w:pStyle w:val="Spistreci1"/>
+            <w:pStyle w:val="TOC1"/>
             <w:tabs>
               <w:tab w:val="right" w:leader="dot" w:pos="9062"/>
             </w:tabs>
@@ -243,7 +243,7 @@
           <w:hyperlink w:anchor="_Toc500201990" w:history="1">
             <w:r>
               <w:rPr>
-                <w:rStyle w:val="Hipercze"/>
+                <w:rStyle w:val="Hyperlink"/>
                 <w:noProof/>
               </w:rPr>
               <w:t>Wstęp</w:t>
@@ -300,7 +300,7 @@
         </w:p>
         <w:p>
           <w:pPr>
-            <w:pStyle w:val="Spistreci1"/>
+            <w:pStyle w:val="TOC1"/>
             <w:tabs>
               <w:tab w:val="right" w:leader="dot" w:pos="9062"/>
             </w:tabs>
@@ -314,7 +314,7 @@
           <w:hyperlink w:anchor="_Toc500201991" w:history="1">
             <w:r>
               <w:rPr>
-                <w:rStyle w:val="Hipercze"/>
+                <w:rStyle w:val="Hyperlink"/>
                 <w:noProof/>
               </w:rPr>
               <w:t>Treshold</w:t>
@@ -371,7 +371,7 @@
         </w:p>
         <w:p>
           <w:pPr>
-            <w:pStyle w:val="Spistreci1"/>
+            <w:pStyle w:val="TOC1"/>
             <w:tabs>
               <w:tab w:val="right" w:leader="dot" w:pos="9062"/>
             </w:tabs>
@@ -385,7 +385,7 @@
           <w:hyperlink w:anchor="_Toc500201992" w:history="1">
             <w:r>
               <w:rPr>
-                <w:rStyle w:val="Hipercze"/>
+                <w:rStyle w:val="Hyperlink"/>
                 <w:noProof/>
               </w:rPr>
               <w:t>Dilation</w:t>
@@ -442,7 +442,7 @@
         </w:p>
         <w:p>
           <w:pPr>
-            <w:pStyle w:val="Spistreci1"/>
+            <w:pStyle w:val="TOC1"/>
             <w:tabs>
               <w:tab w:val="right" w:leader="dot" w:pos="9062"/>
             </w:tabs>
@@ -456,7 +456,7 @@
           <w:hyperlink w:anchor="_Toc500201993" w:history="1">
             <w:r>
               <w:rPr>
-                <w:rStyle w:val="Hipercze"/>
+                <w:rStyle w:val="Hyperlink"/>
                 <w:noProof/>
               </w:rPr>
               <w:t>Erosion</w:t>
@@ -513,7 +513,7 @@
         </w:p>
         <w:p>
           <w:pPr>
-            <w:pStyle w:val="Spistreci1"/>
+            <w:pStyle w:val="TOC1"/>
             <w:tabs>
               <w:tab w:val="right" w:leader="dot" w:pos="9062"/>
             </w:tabs>
@@ -527,7 +527,7 @@
           <w:hyperlink w:anchor="_Toc500201994" w:history="1">
             <w:r>
               <w:rPr>
-                <w:rStyle w:val="Hipercze"/>
+                <w:rStyle w:val="Hyperlink"/>
                 <w:noProof/>
               </w:rPr>
               <w:t>Opening</w:t>
@@ -584,7 +584,7 @@
         </w:p>
         <w:p>
           <w:pPr>
-            <w:pStyle w:val="Spistreci1"/>
+            <w:pStyle w:val="TOC1"/>
             <w:tabs>
               <w:tab w:val="right" w:leader="dot" w:pos="9062"/>
             </w:tabs>
@@ -598,7 +598,7 @@
           <w:hyperlink w:anchor="_Toc500201995" w:history="1">
             <w:r>
               <w:rPr>
-                <w:rStyle w:val="Hipercze"/>
+                <w:rStyle w:val="Hyperlink"/>
                 <w:noProof/>
               </w:rPr>
               <w:t>Closing</w:t>
@@ -655,7 +655,7 @@
         </w:p>
         <w:p>
           <w:pPr>
-            <w:pStyle w:val="Spistreci1"/>
+            <w:pStyle w:val="TOC1"/>
             <w:tabs>
               <w:tab w:val="right" w:leader="dot" w:pos="9062"/>
             </w:tabs>
@@ -669,7 +669,7 @@
           <w:hyperlink w:anchor="_Toc500201996" w:history="1">
             <w:r>
               <w:rPr>
-                <w:rStyle w:val="Hipercze"/>
+                <w:rStyle w:val="Hyperlink"/>
                 <w:noProof/>
               </w:rPr>
               <w:t>Get Iris</w:t>
@@ -726,7 +726,7 @@
         </w:p>
         <w:p>
           <w:pPr>
-            <w:pStyle w:val="Spistreci1"/>
+            <w:pStyle w:val="TOC1"/>
             <w:tabs>
               <w:tab w:val="right" w:leader="dot" w:pos="9062"/>
             </w:tabs>
@@ -740,7 +740,7 @@
           <w:hyperlink w:anchor="_Toc500201997" w:history="1">
             <w:r>
               <w:rPr>
-                <w:rStyle w:val="Hipercze"/>
+                <w:rStyle w:val="Hyperlink"/>
                 <w:noProof/>
               </w:rPr>
               <w:t>Pozostałe</w:t>
@@ -797,7 +797,7 @@
         </w:p>
         <w:p>
           <w:pPr>
-            <w:pStyle w:val="Spistreci1"/>
+            <w:pStyle w:val="TOC1"/>
             <w:tabs>
               <w:tab w:val="right" w:leader="dot" w:pos="9062"/>
             </w:tabs>
@@ -811,7 +811,7 @@
           <w:hyperlink w:anchor="_Toc500201998" w:history="1">
             <w:r>
               <w:rPr>
-                <w:rStyle w:val="Hipercze"/>
+                <w:rStyle w:val="Hyperlink"/>
                 <w:noProof/>
               </w:rPr>
               <w:t>Wnioski</w:t>
@@ -868,7 +868,7 @@
         </w:p>
         <w:p>
           <w:pPr>
-            <w:pStyle w:val="Spistreci1"/>
+            <w:pStyle w:val="TOC1"/>
             <w:tabs>
               <w:tab w:val="right" w:leader="dot" w:pos="9062"/>
             </w:tabs>
@@ -882,7 +882,7 @@
           <w:hyperlink w:anchor="_Toc500201999" w:history="1">
             <w:r>
               <w:rPr>
-                <w:rStyle w:val="Hipercze"/>
+                <w:rStyle w:val="Hyperlink"/>
                 <w:noProof/>
               </w:rPr>
               <w:t>Źródła</w:t>
@@ -946,34 +946,31 @@
     </w:sdt>
     <w:p>
       <w:pPr>
-        <w:pStyle w:val="Nagwek1"/>
-      </w:pPr>
-    </w:p>
-    <w:p/>
-    <w:p>
-      <w:bookmarkStart w:id="0" w:name="_GoBack"/>
-      <w:bookmarkEnd w:id="0"/>
-    </w:p>
-    <w:p/>
-    <w:p/>
-    <w:p/>
-    <w:p/>
-    <w:p/>
-    <w:p/>
-    <w:p/>
-    <w:p/>
-    <w:p/>
-    <w:p/>
-    <w:p/>
-    <w:p/>
-    <w:p/>
-    <w:p/>
-    <w:p/>
-    <w:p>
-      <w:pPr>
-        <w:pStyle w:val="Nagwek1"/>
-      </w:pPr>
-      <w:bookmarkStart w:id="1" w:name="_Toc500201990"/>
+        <w:pStyle w:val="Heading1"/>
+      </w:pPr>
+    </w:p>
+    <w:p/>
+    <w:p/>
+    <w:p/>
+    <w:p/>
+    <w:p/>
+    <w:p/>
+    <w:p/>
+    <w:p/>
+    <w:p/>
+    <w:p/>
+    <w:p/>
+    <w:p/>
+    <w:p/>
+    <w:p/>
+    <w:p/>
+    <w:p/>
+    <w:p/>
+    <w:p>
+      <w:pPr>
+        <w:pStyle w:val="Heading1"/>
+      </w:pPr>
+      <w:bookmarkStart w:id="0" w:name="_Toc500201990"/>
       <w:r>
         <w:lastRenderedPageBreak/>
         <w:t>W</w:t>
@@ -981,50 +978,40 @@
       <w:r>
         <w:t>stęp</w:t>
       </w:r>
+      <w:bookmarkEnd w:id="0"/>
+    </w:p>
+    <w:p/>
+    <w:p>
+      <w:r>
+        <w:t xml:space="preserve">W poniższym dokumencie przedstawię </w:t>
+      </w:r>
+      <w:r>
+        <w:t xml:space="preserve">środki </w:t>
+      </w:r>
+      <w:r>
+        <w:t>uży</w:t>
+      </w:r>
+      <w:r>
+        <w:t xml:space="preserve">te do realizacji drugiego etapu </w:t>
+      </w:r>
+      <w:r>
+        <w:t>projektu. Po kolei opisze i przedstawię metody zaimplementowane w tym projekcie. Następnie skupie się na części właściwej, to znaczy na wydzielaniu tęczówki z oka. Na samym końcu zamieszczę krótkie podsumowanie etapu. Dla każdej opisanej metody zostaną zamieszczone screenshoty prezentujące działanie poszczególnej funkcjonalności.</w:t>
+      </w:r>
+    </w:p>
+    <w:p/>
+    <w:p>
+      <w:pPr>
+        <w:pStyle w:val="Heading1"/>
+      </w:pPr>
+      <w:bookmarkStart w:id="1" w:name="_Toc500201991"/>
+      <w:r>
+        <w:t>Treshold</w:t>
+      </w:r>
       <w:bookmarkEnd w:id="1"/>
     </w:p>
-    <w:p/>
-    <w:p>
-      <w:r>
-        <w:t xml:space="preserve">W poniższym dokumencie przedstawię </w:t>
-      </w:r>
-      <w:r>
-        <w:t xml:space="preserve">środki </w:t>
-      </w:r>
-      <w:r>
-        <w:t>uży</w:t>
-      </w:r>
-      <w:r>
-        <w:t xml:space="preserve">te do realizacji drugiego etapu </w:t>
-      </w:r>
-      <w:r>
-        <w:t xml:space="preserve">projektu. Po kolei opisze i przedstawię metody zaimplementowane w tym projekcie. Następnie skupie się na części właściwej, to znaczy na wydzielaniu tęczówki z oka. Na samym końcu zamieszczę krótkie podsumowanie etapu. Dla każdej opisanej metody zostaną zamieszczone </w:t>
-      </w:r>
-      <w:proofErr w:type="spellStart"/>
-      <w:r>
-        <w:t>screenshoty</w:t>
-      </w:r>
-      <w:proofErr w:type="spellEnd"/>
-      <w:r>
-        <w:t xml:space="preserve"> prezentujące działanie poszczególnej funkcjonalności.</w:t>
-      </w:r>
-    </w:p>
-    <w:p/>
-    <w:p>
-      <w:pPr>
-        <w:pStyle w:val="Nagwek1"/>
-      </w:pPr>
-      <w:bookmarkStart w:id="2" w:name="_Toc500201991"/>
-      <w:proofErr w:type="spellStart"/>
-      <w:r>
-        <w:t>Treshold</w:t>
-      </w:r>
-      <w:bookmarkEnd w:id="2"/>
-      <w:proofErr w:type="spellEnd"/>
-    </w:p>
-    <w:p>
-      <w:pPr>
-        <w:pStyle w:val="Nagwek2"/>
+    <w:p>
+      <w:pPr>
+        <w:pStyle w:val="Heading2"/>
       </w:pPr>
       <w:r>
         <w:t>Teoria</w:t>
@@ -1183,52 +1170,12 @@
         </w:rPr>
       </w:pPr>
       <w:r>
-        <w:t xml:space="preserve">Obraz przedstawiony w skali szarości można następnie łatwo zamienić na obraz </w:t>
-      </w:r>
-      <w:proofErr w:type="spellStart"/>
-      <w:r>
-        <w:t>zbinaryzowany</w:t>
-      </w:r>
-      <w:proofErr w:type="spellEnd"/>
-      <w:r>
-        <w:t xml:space="preserve"> to znaczy taki który posiada </w:t>
-      </w:r>
-      <w:proofErr w:type="spellStart"/>
-      <w:r>
-        <w:t>pixele</w:t>
-      </w:r>
-      <w:proofErr w:type="spellEnd"/>
-      <w:r>
-        <w:t xml:space="preserve"> w dwóch wartościach : białe lub czarne. Operacje zamiany zdjęcia z czarno-białego na </w:t>
-      </w:r>
-      <w:proofErr w:type="spellStart"/>
-      <w:r>
-        <w:t>zbinaryzowane</w:t>
-      </w:r>
-      <w:proofErr w:type="spellEnd"/>
-      <w:r>
-        <w:t xml:space="preserve"> możemy nazwać </w:t>
-      </w:r>
-      <w:proofErr w:type="spellStart"/>
-      <w:r>
-        <w:t>tresholdingiem</w:t>
-      </w:r>
-      <w:proofErr w:type="spellEnd"/>
-      <w:r>
-        <w:t xml:space="preserve">. Operacja taka polega na wyznaczeniu pewnego progu T, który przyjmuje wartości takie same jak każdy kolor [0 ;256]. Następnie każdy </w:t>
-      </w:r>
-      <w:proofErr w:type="spellStart"/>
-      <w:r>
-        <w:t>pixele</w:t>
-      </w:r>
-      <w:proofErr w:type="spellEnd"/>
-      <w:r>
-        <w:t xml:space="preserve"> poniżej tego progu malujemy na biało, a pozostałe na czarno.  </w:t>
-      </w:r>
-    </w:p>
-    <w:p>
-      <w:pPr>
-        <w:pStyle w:val="Nagwek2"/>
+        <w:t xml:space="preserve">Obraz przedstawiony w skali szarości można następnie łatwo zamienić na obraz zbinaryzowany to znaczy taki który posiada pixele w dwóch wartościach : białe lub czarne. Operacje zamiany zdjęcia z czarno-białego na zbinaryzowane możemy nazwać tresholdingiem. Operacja taka polega na wyznaczeniu pewnego progu T, który przyjmuje wartości takie same jak każdy kolor [0 ;256]. Następnie każdy pixele poniżej tego progu malujemy na biało, a pozostałe na czarno.  </w:t>
+      </w:r>
+    </w:p>
+    <w:p>
+      <w:pPr>
+        <w:pStyle w:val="Heading2"/>
         <w:rPr>
           <w:rFonts w:eastAsiaTheme="minorEastAsia"/>
         </w:rPr>
@@ -1266,15 +1213,7 @@
         <w:t>przechodzi</w:t>
       </w:r>
       <w:r>
-        <w:t xml:space="preserve"> po wszystkich jego </w:t>
-      </w:r>
-      <w:proofErr w:type="spellStart"/>
-      <w:r>
-        <w:t>pixelach</w:t>
-      </w:r>
-      <w:proofErr w:type="spellEnd"/>
-      <w:r>
-        <w:t xml:space="preserve">. Następnie zgodnie z powyższym wzorem zamienia piksele kolorowe na </w:t>
+        <w:t xml:space="preserve"> po wszystkich jego pixelach. Następnie zgodnie z powyższym wzorem zamienia piksele kolorowe na </w:t>
       </w:r>
       <w:r>
         <w:t>czarno-białe</w:t>
@@ -1283,23 +1222,7 @@
         <w:t xml:space="preserve">. </w:t>
       </w:r>
       <w:r>
-        <w:t xml:space="preserve">Jednocześnie sumuje wszystkie dotychczasowe wartości kolorów. Na końcu wartość ta zostaje podzielona przez liczbę wszystkich </w:t>
-      </w:r>
-      <w:proofErr w:type="spellStart"/>
-      <w:r>
-        <w:t>pixeli</w:t>
-      </w:r>
-      <w:proofErr w:type="spellEnd"/>
-      <w:r>
-        <w:t xml:space="preserve">, dając nam poszukiwany </w:t>
-      </w:r>
-      <w:proofErr w:type="spellStart"/>
-      <w:r>
-        <w:t>treshold</w:t>
-      </w:r>
-      <w:proofErr w:type="spellEnd"/>
-      <w:r>
-        <w:t xml:space="preserve">. </w:t>
+        <w:t xml:space="preserve">Jednocześnie sumuje wszystkie dotychczasowe wartości kolorów. Na końcu wartość ta zostaje podzielona przez liczbę wszystkich pixeli, dając nam poszukiwany treshold. </w:t>
       </w:r>
     </w:p>
     <w:p>
@@ -1407,7 +1330,7 @@
     </w:p>
     <w:p>
       <w:pPr>
-        <w:pStyle w:val="Akapitzlist"/>
+        <w:pStyle w:val="ListParagraph"/>
       </w:pPr>
       <w:r>
         <w:t xml:space="preserve">Gdzie: </w:t>
@@ -1415,43 +1338,19 @@
     </w:p>
     <w:p>
       <w:pPr>
-        <w:pStyle w:val="Akapitzlist"/>
+        <w:pStyle w:val="ListParagraph"/>
         <w:numPr>
           <w:ilvl w:val="0"/>
           <w:numId w:val="1"/>
         </w:numPr>
       </w:pPr>
       <w:r>
-        <w:t>A(</w:t>
-      </w:r>
-      <w:proofErr w:type="spellStart"/>
-      <w:r>
-        <w:t>a,b</w:t>
-      </w:r>
-      <w:proofErr w:type="spellEnd"/>
-      <w:r>
-        <w:t xml:space="preserve">) – </w:t>
-      </w:r>
-      <w:proofErr w:type="spellStart"/>
-      <w:r>
-        <w:t>pixel</w:t>
-      </w:r>
-      <w:proofErr w:type="spellEnd"/>
-      <w:r>
-        <w:t xml:space="preserve"> na pozycji (</w:t>
-      </w:r>
-      <w:proofErr w:type="spellStart"/>
-      <w:r>
-        <w:t>a,b</w:t>
-      </w:r>
-      <w:proofErr w:type="spellEnd"/>
-      <w:r>
-        <w:t>) na czarnobiałym obrazie A</w:t>
-      </w:r>
-    </w:p>
-    <w:p>
-      <w:pPr>
-        <w:pStyle w:val="Akapitzlist"/>
+        <w:t>A(a,b) – pixel na pozycji (a,b) na czarnobiałym obrazie A</w:t>
+      </w:r>
+    </w:p>
+    <w:p>
+      <w:pPr>
+        <w:pStyle w:val="ListParagraph"/>
         <w:numPr>
           <w:ilvl w:val="0"/>
           <w:numId w:val="1"/>
@@ -1463,7 +1362,7 @@
     </w:p>
     <w:p>
       <w:pPr>
-        <w:pStyle w:val="Akapitzlist"/>
+        <w:pStyle w:val="ListParagraph"/>
         <w:numPr>
           <w:ilvl w:val="0"/>
           <w:numId w:val="1"/>
@@ -1476,35 +1375,17 @@
     <w:p/>
     <w:p>
       <w:r>
-        <w:t xml:space="preserve">Uzyskawszy </w:t>
-      </w:r>
-      <w:proofErr w:type="spellStart"/>
-      <w:r>
-        <w:t>treshold</w:t>
-      </w:r>
-      <w:proofErr w:type="spellEnd"/>
-      <w:r>
-        <w:t xml:space="preserve"> program ponownie przechodzi po wszystkich </w:t>
-      </w:r>
-      <w:proofErr w:type="spellStart"/>
-      <w:r>
-        <w:t>pixelach</w:t>
-      </w:r>
-      <w:proofErr w:type="spellEnd"/>
-      <w:r>
-        <w:t xml:space="preserve"> obrazu i zamienia je na białe lub czarne z godnie z opisem teoretycznym.</w:t>
-      </w:r>
-    </w:p>
-    <w:p>
-      <w:pPr>
-        <w:pStyle w:val="Nagwek2"/>
-      </w:pPr>
-      <w:proofErr w:type="spellStart"/>
+        <w:t>Uzyskawszy treshold program ponownie przechodzi po wszystkich pixelach obrazu i zamienia je na białe lub czarne z godnie z opisem teoretycznym.</w:t>
+      </w:r>
+    </w:p>
+    <w:p>
+      <w:pPr>
+        <w:pStyle w:val="Heading2"/>
+      </w:pPr>
       <w:r>
         <w:lastRenderedPageBreak/>
         <w:t>ScreenShot</w:t>
       </w:r>
-      <w:proofErr w:type="spellEnd"/>
     </w:p>
     <w:p>
       <w:pPr>
@@ -1560,48 +1441,54 @@
     </w:p>
     <w:p>
       <w:pPr>
-        <w:pStyle w:val="Legenda"/>
+        <w:pStyle w:val="Caption"/>
         <w:jc w:val="center"/>
       </w:pPr>
       <w:r>
         <w:t xml:space="preserve">Rysunek </w:t>
       </w:r>
-      <w:fldSimple w:instr=" SEQ Rysunek \* ARABIC ">
-        <w:r>
-          <w:rPr>
-            <w:noProof/>
-          </w:rPr>
-          <w:t>1</w:t>
-        </w:r>
-      </w:fldSimple>
+      <w:r>
+        <w:fldChar w:fldCharType="begin"/>
+      </w:r>
+      <w:r>
+        <w:instrText xml:space="preserve"> SEQ Rysunek \* ARABIC </w:instrText>
+      </w:r>
+      <w:r>
+        <w:fldChar w:fldCharType="separate"/>
+      </w:r>
+      <w:r>
+        <w:rPr>
+          <w:noProof/>
+        </w:rPr>
+        <w:t>1</w:t>
+      </w:r>
+      <w:r>
+        <w:rPr>
+          <w:noProof/>
+        </w:rPr>
+        <w:fldChar w:fldCharType="end"/>
+      </w:r>
       <w:r>
         <w:t>- '</w:t>
       </w:r>
-      <w:proofErr w:type="spellStart"/>
-      <w:r>
-        <w:t>Treshold</w:t>
-      </w:r>
-      <w:proofErr w:type="spellEnd"/>
-      <w:r>
-        <w:t>’</w:t>
-      </w:r>
-    </w:p>
-    <w:p/>
-    <w:p>
-      <w:pPr>
-        <w:pStyle w:val="Nagwek1"/>
-      </w:pPr>
-      <w:bookmarkStart w:id="3" w:name="_Toc500201992"/>
-      <w:proofErr w:type="spellStart"/>
+      <w:r>
+        <w:t>Treshold’</w:t>
+      </w:r>
+    </w:p>
+    <w:p/>
+    <w:p>
+      <w:pPr>
+        <w:pStyle w:val="Heading1"/>
+      </w:pPr>
+      <w:bookmarkStart w:id="2" w:name="_Toc500201992"/>
       <w:r>
         <w:t>Dilation</w:t>
       </w:r>
-      <w:bookmarkEnd w:id="3"/>
-      <w:proofErr w:type="spellEnd"/>
-    </w:p>
-    <w:p>
-      <w:pPr>
-        <w:pStyle w:val="Nagwek2"/>
+      <w:bookmarkEnd w:id="2"/>
+    </w:p>
+    <w:p>
+      <w:pPr>
+        <w:pStyle w:val="Heading2"/>
       </w:pPr>
       <w:r>
         <w:t>Teoria</w:t>
@@ -1617,20 +1504,12 @@
     </w:p>
     <w:p>
       <w:r>
-        <w:t xml:space="preserve">Maską nazywamy macierz kwadratową (w tym projekcie o wymiarach 3x3) która reprezentuje pewien sposób ustawienia </w:t>
-      </w:r>
-      <w:proofErr w:type="spellStart"/>
-      <w:r>
-        <w:t>pixeli</w:t>
-      </w:r>
-      <w:proofErr w:type="spellEnd"/>
-      <w:r>
-        <w:t>. Każda komórka maski może przyjmować wartość 0 lub 1. Przykładowe maski mogą wyglądać następująco:</w:t>
+        <w:t>Maską nazywamy macierz kwadratową (w tym projekcie o wymiarach 3x3) która reprezentuje pewien sposób ustawienia pixeli. Każda komórka maski może przyjmować wartość 0 lub 1. Przykładowe maski mogą wyglądać następująco:</w:t>
       </w:r>
     </w:p>
     <w:tbl>
       <w:tblPr>
-        <w:tblStyle w:val="Siatkatabeli"/>
+        <w:tblStyle w:val="TableGrid"/>
         <w:tblW w:w="0" w:type="auto"/>
         <w:jc w:val="center"/>
         <w:tblLook w:val="04A0" w:firstRow="1" w:lastRow="0" w:firstColumn="1" w:lastColumn="0" w:noHBand="0" w:noVBand="1"/>
@@ -1752,7 +1631,7 @@
     </w:p>
     <w:tbl>
       <w:tblPr>
-        <w:tblStyle w:val="Siatkatabeli"/>
+        <w:tblStyle w:val="TableGrid"/>
         <w:tblW w:w="0" w:type="auto"/>
         <w:jc w:val="center"/>
         <w:tblLook w:val="04A0" w:firstRow="1" w:lastRow="0" w:firstColumn="1" w:lastColumn="0" w:noHBand="0" w:noVBand="1"/>
@@ -1880,39 +1759,7 @@
     <w:p/>
     <w:p>
       <w:r>
-        <w:t xml:space="preserve">Jako ‘X’ oznaczamy </w:t>
-      </w:r>
-      <w:proofErr w:type="spellStart"/>
-      <w:r>
-        <w:t>pixel</w:t>
-      </w:r>
-      <w:proofErr w:type="spellEnd"/>
-      <w:r>
-        <w:t xml:space="preserve">, dla którego podejmowane będą operacje morfologiczne w danej masce. Pierwsza maska oznacza taki wzór, w którym nad, pod, na lewo oraz na prawo od zaznaczonego </w:t>
-      </w:r>
-      <w:proofErr w:type="spellStart"/>
-      <w:r>
-        <w:t>pixela</w:t>
-      </w:r>
-      <w:proofErr w:type="spellEnd"/>
-      <w:r>
-        <w:t xml:space="preserve"> występują </w:t>
-      </w:r>
-      <w:proofErr w:type="spellStart"/>
-      <w:r>
-        <w:t>pixele</w:t>
-      </w:r>
-      <w:proofErr w:type="spellEnd"/>
-      <w:r>
-        <w:t xml:space="preserve"> czarne. Natomiast </w:t>
-      </w:r>
-      <w:proofErr w:type="spellStart"/>
-      <w:r>
-        <w:t>pixele</w:t>
-      </w:r>
-      <w:proofErr w:type="spellEnd"/>
-      <w:r>
-        <w:t xml:space="preserve"> po przekątnych są białe.</w:t>
+        <w:t>Jako ‘X’ oznaczamy pixel, dla którego podejmowane będą operacje morfologiczne w danej masce. Pierwsza maska oznacza taki wzór, w którym nad, pod, na lewo oraz na prawo od zaznaczonego pixela występują pixele czarne. Natomiast pixele po przekątnych są białe.</w:t>
       </w:r>
     </w:p>
     <w:p>
@@ -2030,7 +1877,7 @@
     <w:p/>
     <w:p>
       <w:pPr>
-        <w:pStyle w:val="Nagwek2"/>
+        <w:pStyle w:val="Heading2"/>
       </w:pPr>
       <w:r>
         <w:t>Implementacja</w:t>
@@ -2041,15 +1888,7 @@
         <w:t xml:space="preserve">Dla ułatwienia, w programie użyto założenia że środek maski jest zawsze elementem oznaczonym jako ‘X’. </w:t>
       </w:r>
       <w:r>
-        <w:t xml:space="preserve">Program przechodzi po całym obrazie. Dla każdego </w:t>
-      </w:r>
-      <w:proofErr w:type="spellStart"/>
-      <w:r>
-        <w:t>pixela</w:t>
-      </w:r>
-      <w:proofErr w:type="spellEnd"/>
-      <w:r>
-        <w:t xml:space="preserve"> znajduje jego sąsiedztwo o promieniu = 1 ( tak że powstaje nam macierz 3x3 odpowiadająca masce). </w:t>
+        <w:t xml:space="preserve">Program przechodzi po całym obrazie. Dla każdego pixela znajduje jego sąsiedztwo o promieniu = 1 ( tak że powstaje nam macierz 3x3 odpowiadająca masce). </w:t>
       </w:r>
       <w:r>
         <w:t>Jeżeli środek sąsiedztwa zgadza się ze środkiem maski, to kolorujemy na czarno piksele fragmentu oznaczone w masce jako czarne. Operacja kolorowania odbywa się na kopii obrazu, podczas gdy porównanie fragmentów na obrazie oryginalnym.</w:t>
@@ -2057,13 +1896,11 @@
     </w:p>
     <w:p>
       <w:pPr>
-        <w:pStyle w:val="Nagwek2"/>
-      </w:pPr>
-      <w:proofErr w:type="spellStart"/>
+        <w:pStyle w:val="Heading2"/>
+      </w:pPr>
       <w:r>
         <w:t>ScreenShot</w:t>
       </w:r>
-      <w:proofErr w:type="spellEnd"/>
     </w:p>
     <w:p>
       <w:pPr>
@@ -2118,48 +1955,51 @@
     </w:p>
     <w:p>
       <w:pPr>
-        <w:pStyle w:val="Legenda"/>
+        <w:pStyle w:val="Caption"/>
         <w:jc w:val="center"/>
       </w:pPr>
       <w:r>
         <w:t xml:space="preserve">Rysunek </w:t>
       </w:r>
-      <w:fldSimple w:instr=" SEQ Rysunek \* ARABIC ">
-        <w:r>
-          <w:rPr>
-            <w:noProof/>
-          </w:rPr>
-          <w:t>2</w:t>
-        </w:r>
-      </w:fldSimple>
-      <w:r>
-        <w:t>- '</w:t>
-      </w:r>
-      <w:proofErr w:type="spellStart"/>
-      <w:r>
-        <w:t>Dilation</w:t>
-      </w:r>
-      <w:proofErr w:type="spellEnd"/>
-      <w:r>
-        <w:t>'</w:t>
-      </w:r>
-    </w:p>
-    <w:p>
-      <w:pPr>
-        <w:pStyle w:val="Nagwek1"/>
-      </w:pPr>
-      <w:bookmarkStart w:id="4" w:name="_Toc500201993"/>
-      <w:proofErr w:type="spellStart"/>
+      <w:r>
+        <w:fldChar w:fldCharType="begin"/>
+      </w:r>
+      <w:r>
+        <w:instrText xml:space="preserve"> SEQ Rysunek \* ARABIC </w:instrText>
+      </w:r>
+      <w:r>
+        <w:fldChar w:fldCharType="separate"/>
+      </w:r>
+      <w:r>
+        <w:rPr>
+          <w:noProof/>
+        </w:rPr>
+        <w:t>2</w:t>
+      </w:r>
+      <w:r>
+        <w:rPr>
+          <w:noProof/>
+        </w:rPr>
+        <w:fldChar w:fldCharType="end"/>
+      </w:r>
+      <w:r>
+        <w:t>- 'Dilation'</w:t>
+      </w:r>
+    </w:p>
+    <w:p>
+      <w:pPr>
+        <w:pStyle w:val="Heading1"/>
+      </w:pPr>
+      <w:bookmarkStart w:id="3" w:name="_Toc500201993"/>
       <w:r>
         <w:lastRenderedPageBreak/>
         <w:t>Erosion</w:t>
       </w:r>
-      <w:bookmarkEnd w:id="4"/>
-      <w:proofErr w:type="spellEnd"/>
-    </w:p>
-    <w:p>
-      <w:pPr>
-        <w:pStyle w:val="Nagwek2"/>
+      <w:bookmarkEnd w:id="3"/>
+    </w:p>
+    <w:p>
+      <w:pPr>
+        <w:pStyle w:val="Heading2"/>
       </w:pPr>
       <w:r>
         <w:t>Teoria</w:t>
@@ -2274,7 +2114,7 @@
     </w:p>
     <w:p>
       <w:pPr>
-        <w:pStyle w:val="Nagwek2"/>
+        <w:pStyle w:val="Heading2"/>
       </w:pPr>
       <w:r>
         <w:t>Implementacja</w:t>
@@ -2282,64 +2122,22 @@
     </w:p>
     <w:p>
       <w:r>
-        <w:t xml:space="preserve">Mechanizm działa analogicznie jak dla </w:t>
-      </w:r>
-      <w:proofErr w:type="spellStart"/>
-      <w:r>
-        <w:t>Dilation</w:t>
-      </w:r>
-      <w:proofErr w:type="spellEnd"/>
-      <w:r>
-        <w:t xml:space="preserve">, z </w:t>
-      </w:r>
-      <w:proofErr w:type="spellStart"/>
-      <w:r>
-        <w:t>róznicą</w:t>
-      </w:r>
-      <w:proofErr w:type="spellEnd"/>
-      <w:r>
-        <w:t xml:space="preserve"> w zasadach zmiany koloru.</w:t>
+        <w:t>Mechanizm działa analogicznie jak dla Dilation, z róznicą w zasadach zmiany koloru.</w:t>
       </w:r>
       <w:r>
         <w:t xml:space="preserve"> </w:t>
       </w:r>
       <w:r>
-        <w:t xml:space="preserve">Program przechodzi po całym obrazie. Dla każdego </w:t>
-      </w:r>
-      <w:proofErr w:type="spellStart"/>
-      <w:r>
-        <w:t>pixela</w:t>
-      </w:r>
-      <w:proofErr w:type="spellEnd"/>
-      <w:r>
-        <w:t xml:space="preserve"> znajduje jego sąsiedztwo o promieniu = 1 ( tak że powstaje nam macierz 3x3 odpowiadająca masce). Jeżeli środek sąsiedztwa zgadza się ze środkiem maski, to sprawdzamy czy czarne </w:t>
-      </w:r>
-      <w:proofErr w:type="spellStart"/>
-      <w:r>
-        <w:t>pixele</w:t>
-      </w:r>
-      <w:proofErr w:type="spellEnd"/>
-      <w:r>
-        <w:t xml:space="preserve"> maski są również czarne w wybranym fragmencie. Jeżeli tak to </w:t>
-      </w:r>
-      <w:proofErr w:type="spellStart"/>
-      <w:r>
-        <w:t>pixel</w:t>
-      </w:r>
-      <w:proofErr w:type="spellEnd"/>
-      <w:r>
-        <w:t xml:space="preserve"> zachowuje swoją wartość. W przeciwnym wypadku kolorujemy go na biało.</w:t>
-      </w:r>
-    </w:p>
-    <w:p>
-      <w:pPr>
-        <w:pStyle w:val="Nagwek2"/>
-      </w:pPr>
-      <w:proofErr w:type="spellStart"/>
+        <w:t>Program przechodzi po całym obrazie. Dla każdego pixela znajduje jego sąsiedztwo o promieniu = 1 ( tak że powstaje nam macierz 3x3 odpowiadająca masce). Jeżeli środek sąsiedztwa zgadza się ze środkiem maski, to sprawdzamy czy czarne pixele maski są również czarne w wybranym fragmencie. Jeżeli tak to pixel zachowuje swoją wartość. W przeciwnym wypadku kolorujemy go na biało.</w:t>
+      </w:r>
+    </w:p>
+    <w:p>
+      <w:pPr>
+        <w:pStyle w:val="Heading2"/>
+      </w:pPr>
       <w:r>
         <w:t>ScreenShot</w:t>
       </w:r>
-      <w:proofErr w:type="spellEnd"/>
     </w:p>
     <w:p>
       <w:pPr>
@@ -2395,48 +2193,51 @@
     </w:p>
     <w:p>
       <w:pPr>
-        <w:pStyle w:val="Legenda"/>
+        <w:pStyle w:val="Caption"/>
         <w:jc w:val="center"/>
       </w:pPr>
       <w:r>
         <w:t xml:space="preserve">Rysunek </w:t>
       </w:r>
-      <w:fldSimple w:instr=" SEQ Rysunek \* ARABIC ">
-        <w:r>
-          <w:rPr>
-            <w:noProof/>
-          </w:rPr>
-          <w:t>3</w:t>
-        </w:r>
-      </w:fldSimple>
-      <w:r>
-        <w:t>- '</w:t>
-      </w:r>
-      <w:proofErr w:type="spellStart"/>
-      <w:r>
-        <w:t>Erosion</w:t>
-      </w:r>
-      <w:proofErr w:type="spellEnd"/>
-      <w:r>
-        <w:t>'</w:t>
-      </w:r>
-    </w:p>
-    <w:p>
-      <w:pPr>
-        <w:pStyle w:val="Nagwek1"/>
-      </w:pPr>
-      <w:bookmarkStart w:id="5" w:name="_Toc500201994"/>
-      <w:proofErr w:type="spellStart"/>
+      <w:r>
+        <w:fldChar w:fldCharType="begin"/>
+      </w:r>
+      <w:r>
+        <w:instrText xml:space="preserve"> SEQ Rysunek \* ARABIC </w:instrText>
+      </w:r>
+      <w:r>
+        <w:fldChar w:fldCharType="separate"/>
+      </w:r>
+      <w:r>
+        <w:rPr>
+          <w:noProof/>
+        </w:rPr>
+        <w:t>3</w:t>
+      </w:r>
+      <w:r>
+        <w:rPr>
+          <w:noProof/>
+        </w:rPr>
+        <w:fldChar w:fldCharType="end"/>
+      </w:r>
+      <w:r>
+        <w:t>- 'Erosion'</w:t>
+      </w:r>
+    </w:p>
+    <w:p>
+      <w:pPr>
+        <w:pStyle w:val="Heading1"/>
+      </w:pPr>
+      <w:bookmarkStart w:id="4" w:name="_Toc500201994"/>
       <w:r>
         <w:lastRenderedPageBreak/>
         <w:t>Opening</w:t>
       </w:r>
-      <w:bookmarkEnd w:id="5"/>
-      <w:proofErr w:type="spellEnd"/>
-    </w:p>
-    <w:p>
-      <w:pPr>
-        <w:pStyle w:val="Nagwek2"/>
+      <w:bookmarkEnd w:id="4"/>
+    </w:p>
+    <w:p>
+      <w:pPr>
+        <w:pStyle w:val="Heading2"/>
       </w:pPr>
       <w:r>
         <w:t>Teoria</w:t>
@@ -2451,21 +2252,8 @@
       </w:r>
     </w:p>
     <w:p>
-      <w:proofErr w:type="spellStart"/>
-      <w:r>
-        <w:t>Opening</w:t>
-      </w:r>
-      <w:proofErr w:type="spellEnd"/>
-      <w:r>
-        <w:t xml:space="preserve"> – czyli otwarcie – jest operacja powstałą w skutek połączenia ze sobą najpierw erozji a następnie dylacji. Zatem </w:t>
-      </w:r>
-      <w:proofErr w:type="spellStart"/>
-      <w:r>
-        <w:t>opening</w:t>
-      </w:r>
-      <w:proofErr w:type="spellEnd"/>
-      <w:r>
-        <w:t xml:space="preserve"> możemy opisać następująco :</w:t>
+      <w:r>
+        <w:t>Opening – czyli otwarcie – jest operacja powstałą w skutek połączenia ze sobą najpierw erozji a następnie dylacji. Zatem opening możemy opisać następująco :</w:t>
       </w:r>
     </w:p>
     <w:p>
@@ -2488,7 +2276,7 @@
     <w:p/>
     <w:p>
       <w:pPr>
-        <w:pStyle w:val="Nagwek2"/>
+        <w:pStyle w:val="Heading2"/>
       </w:pPr>
       <w:r>
         <w:t>Implementacja</w:t>
@@ -2496,43 +2284,17 @@
     </w:p>
     <w:p>
       <w:r>
-        <w:t xml:space="preserve">Operacja </w:t>
-      </w:r>
-      <w:proofErr w:type="spellStart"/>
-      <w:r>
-        <w:t>Opening</w:t>
-      </w:r>
-      <w:proofErr w:type="spellEnd"/>
-      <w:r>
-        <w:t xml:space="preserve"> jest zaimplementowana jako kolejne wywołanie metod </w:t>
-      </w:r>
-      <w:proofErr w:type="spellStart"/>
-      <w:r>
-        <w:t>Erosion</w:t>
-      </w:r>
-      <w:proofErr w:type="spellEnd"/>
-      <w:r>
-        <w:t xml:space="preserve"> i </w:t>
-      </w:r>
-      <w:proofErr w:type="spellStart"/>
-      <w:r>
-        <w:t>Dilation</w:t>
-      </w:r>
-      <w:proofErr w:type="spellEnd"/>
-      <w:r>
-        <w:t xml:space="preserve"> na tym samym binarnym obrazie.</w:t>
-      </w:r>
-    </w:p>
-    <w:p/>
-    <w:p>
-      <w:pPr>
-        <w:pStyle w:val="Nagwek2"/>
-      </w:pPr>
-      <w:proofErr w:type="spellStart"/>
+        <w:t>Operacja Opening jest zaimplementowana jako kolejne wywołanie metod Erosion i Dilation na tym samym binarnym obrazie.</w:t>
+      </w:r>
+    </w:p>
+    <w:p/>
+    <w:p>
+      <w:pPr>
+        <w:pStyle w:val="Heading2"/>
+      </w:pPr>
       <w:r>
         <w:t>ScreenShot</w:t>
       </w:r>
-      <w:proofErr w:type="spellEnd"/>
     </w:p>
     <w:p>
       <w:pPr>
@@ -2587,52 +2349,55 @@
     </w:p>
     <w:p>
       <w:pPr>
-        <w:pStyle w:val="Legenda"/>
+        <w:pStyle w:val="Caption"/>
         <w:jc w:val="center"/>
       </w:pPr>
       <w:r>
         <w:t xml:space="preserve">Rysunek </w:t>
       </w:r>
-      <w:fldSimple w:instr=" SEQ Rysunek \* ARABIC ">
-        <w:r>
-          <w:rPr>
-            <w:noProof/>
-          </w:rPr>
-          <w:t>4</w:t>
-        </w:r>
-      </w:fldSimple>
-      <w:r>
-        <w:t>- '</w:t>
-      </w:r>
-      <w:proofErr w:type="spellStart"/>
-      <w:r>
-        <w:t>Opening</w:t>
-      </w:r>
-      <w:proofErr w:type="spellEnd"/>
-      <w:r>
-        <w:t>'</w:t>
-      </w:r>
-    </w:p>
-    <w:p>
-      <w:pPr>
-        <w:pStyle w:val="Nagwek1"/>
-      </w:pPr>
-    </w:p>
-    <w:p>
-      <w:pPr>
-        <w:pStyle w:val="Nagwek1"/>
-      </w:pPr>
-      <w:bookmarkStart w:id="6" w:name="_Toc500201995"/>
-      <w:proofErr w:type="spellStart"/>
+      <w:r>
+        <w:fldChar w:fldCharType="begin"/>
+      </w:r>
+      <w:r>
+        <w:instrText xml:space="preserve"> SEQ Rysunek \* ARABIC </w:instrText>
+      </w:r>
+      <w:r>
+        <w:fldChar w:fldCharType="separate"/>
+      </w:r>
+      <w:r>
+        <w:rPr>
+          <w:noProof/>
+        </w:rPr>
+        <w:t>4</w:t>
+      </w:r>
+      <w:r>
+        <w:rPr>
+          <w:noProof/>
+        </w:rPr>
+        <w:fldChar w:fldCharType="end"/>
+      </w:r>
+      <w:r>
+        <w:t>- 'Opening'</w:t>
+      </w:r>
+    </w:p>
+    <w:p>
+      <w:pPr>
+        <w:pStyle w:val="Heading1"/>
+      </w:pPr>
+    </w:p>
+    <w:p>
+      <w:pPr>
+        <w:pStyle w:val="Heading1"/>
+      </w:pPr>
+      <w:bookmarkStart w:id="5" w:name="_Toc500201995"/>
       <w:r>
         <w:t>Closing</w:t>
       </w:r>
-      <w:bookmarkEnd w:id="6"/>
-      <w:proofErr w:type="spellEnd"/>
-    </w:p>
-    <w:p>
-      <w:pPr>
-        <w:pStyle w:val="Nagwek2"/>
+      <w:bookmarkEnd w:id="5"/>
+    </w:p>
+    <w:p>
+      <w:pPr>
+        <w:pStyle w:val="Heading2"/>
       </w:pPr>
       <w:r>
         <w:t>Teoria</w:t>
@@ -2640,23 +2405,7 @@
     </w:p>
     <w:p>
       <w:r>
-        <w:t xml:space="preserve">Nawiązując do opisu poprzedniej metody, zdefiniujmy kolejne połączenie dwóch operacji morfologicznych. </w:t>
-      </w:r>
-      <w:proofErr w:type="spellStart"/>
-      <w:r>
-        <w:t>Closing</w:t>
-      </w:r>
-      <w:proofErr w:type="spellEnd"/>
-      <w:r>
-        <w:t xml:space="preserve"> – czyli domknięcie – jest operacja powstałą w skutek połączenia ze sobą najpierw dylacji a następnie erozji. Zatem </w:t>
-      </w:r>
-      <w:proofErr w:type="spellStart"/>
-      <w:r>
-        <w:t>closing</w:t>
-      </w:r>
-      <w:proofErr w:type="spellEnd"/>
-      <w:r>
-        <w:t xml:space="preserve"> możemy opisać następująco :</w:t>
+        <w:t>Nawiązując do opisu poprzedniej metody, zdefiniujmy kolejne połączenie dwóch operacji morfologicznych. Closing – czyli domknięcie – jest operacja powstałą w skutek połączenia ze sobą najpierw dylacji a następnie erozji. Zatem closing możemy opisać następująco :</w:t>
       </w:r>
     </w:p>
     <w:p>
@@ -2679,7 +2428,7 @@
     <w:p/>
     <w:p>
       <w:pPr>
-        <w:pStyle w:val="Nagwek2"/>
+        <w:pStyle w:val="Heading2"/>
       </w:pPr>
       <w:r>
         <w:t>Implementacja</w:t>
@@ -2687,43 +2436,17 @@
     </w:p>
     <w:p>
       <w:r>
-        <w:t xml:space="preserve">Operacja </w:t>
-      </w:r>
-      <w:proofErr w:type="spellStart"/>
-      <w:r>
-        <w:t>Opening</w:t>
-      </w:r>
-      <w:proofErr w:type="spellEnd"/>
-      <w:r>
-        <w:t xml:space="preserve"> jest zaimplementowana jako kolejne wywołanie metod </w:t>
-      </w:r>
-      <w:proofErr w:type="spellStart"/>
-      <w:r>
-        <w:t>Dilation</w:t>
-      </w:r>
-      <w:proofErr w:type="spellEnd"/>
-      <w:r>
-        <w:t xml:space="preserve"> i </w:t>
-      </w:r>
-      <w:proofErr w:type="spellStart"/>
-      <w:r>
-        <w:t>Erosion</w:t>
-      </w:r>
-      <w:proofErr w:type="spellEnd"/>
-      <w:r>
-        <w:t xml:space="preserve"> na tym samym binarnym obrazie.</w:t>
-      </w:r>
-    </w:p>
-    <w:p/>
-    <w:p>
-      <w:pPr>
-        <w:pStyle w:val="Nagwek2"/>
-      </w:pPr>
-      <w:proofErr w:type="spellStart"/>
+        <w:t>Operacja Opening jest zaimplementowana jako kolejne wywołanie metod Dilation i Erosion na tym samym binarnym obrazie.</w:t>
+      </w:r>
+    </w:p>
+    <w:p/>
+    <w:p>
+      <w:pPr>
+        <w:pStyle w:val="Heading2"/>
+      </w:pPr>
       <w:r>
         <w:t>ScreenShot</w:t>
       </w:r>
-      <w:proofErr w:type="spellEnd"/>
     </w:p>
     <w:p>
       <w:pPr>
@@ -2778,63 +2501,63 @@
     </w:p>
     <w:p>
       <w:pPr>
-        <w:pStyle w:val="Legenda"/>
+        <w:pStyle w:val="Caption"/>
         <w:jc w:val="center"/>
       </w:pPr>
       <w:r>
         <w:t xml:space="preserve">Rysunek </w:t>
       </w:r>
-      <w:fldSimple w:instr=" SEQ Rysunek \* ARABIC ">
-        <w:r>
-          <w:rPr>
-            <w:noProof/>
-          </w:rPr>
-          <w:t>5</w:t>
-        </w:r>
-      </w:fldSimple>
-      <w:r>
-        <w:t>- '</w:t>
-      </w:r>
-      <w:proofErr w:type="spellStart"/>
-      <w:r>
-        <w:t>Closing</w:t>
-      </w:r>
-      <w:proofErr w:type="spellEnd"/>
-      <w:r>
-        <w:t>'</w:t>
-      </w:r>
-    </w:p>
-    <w:p>
-      <w:pPr>
-        <w:pStyle w:val="Nagwek1"/>
-      </w:pPr>
-    </w:p>
-    <w:p>
-      <w:pPr>
-        <w:pStyle w:val="Nagwek1"/>
-      </w:pPr>
-    </w:p>
-    <w:p/>
-    <w:p/>
-    <w:p>
-      <w:pPr>
-        <w:pStyle w:val="Nagwek1"/>
-      </w:pPr>
-      <w:bookmarkStart w:id="7" w:name="_Toc500201996"/>
+      <w:r>
+        <w:fldChar w:fldCharType="begin"/>
+      </w:r>
+      <w:r>
+        <w:instrText xml:space="preserve"> SEQ Rysunek \* ARABIC </w:instrText>
+      </w:r>
+      <w:r>
+        <w:fldChar w:fldCharType="separate"/>
+      </w:r>
+      <w:r>
+        <w:rPr>
+          <w:noProof/>
+        </w:rPr>
+        <w:t>5</w:t>
+      </w:r>
+      <w:r>
+        <w:rPr>
+          <w:noProof/>
+        </w:rPr>
+        <w:fldChar w:fldCharType="end"/>
+      </w:r>
+      <w:r>
+        <w:t>- 'Closing'</w:t>
+      </w:r>
+    </w:p>
+    <w:p>
+      <w:pPr>
+        <w:pStyle w:val="Heading1"/>
+      </w:pPr>
+    </w:p>
+    <w:p>
+      <w:pPr>
+        <w:pStyle w:val="Heading1"/>
+      </w:pPr>
+    </w:p>
+    <w:p/>
+    <w:p/>
+    <w:p>
+      <w:pPr>
+        <w:pStyle w:val="Heading1"/>
+      </w:pPr>
+      <w:bookmarkStart w:id="6" w:name="_Toc500201996"/>
       <w:r>
         <w:lastRenderedPageBreak/>
-        <w:t xml:space="preserve">Get </w:t>
-      </w:r>
-      <w:proofErr w:type="spellStart"/>
-      <w:r>
-        <w:t>Iris</w:t>
-      </w:r>
-      <w:bookmarkEnd w:id="7"/>
-      <w:proofErr w:type="spellEnd"/>
-    </w:p>
-    <w:p>
-      <w:pPr>
-        <w:pStyle w:val="Nagwek2"/>
+        <w:t>Get Iris</w:t>
+      </w:r>
+      <w:bookmarkEnd w:id="6"/>
+    </w:p>
+    <w:p>
+      <w:pPr>
+        <w:pStyle w:val="Heading2"/>
       </w:pPr>
       <w:r>
         <w:t>Teoria</w:t>
@@ -2853,48 +2576,30 @@
         <w:t>Sam proces znalezienia tęczówki podzieliłem na dwa oddzielne podprocesy które są do siebie bardzo podobne z drobnymi szczegółami: proces znalezienia źrenicy oraz proces znalezienia tęczówki. Każdy z tych procesów miał na cel ustalenie środka oraz promienia kolejno: źrenicy</w:t>
       </w:r>
       <w:r>
-        <w:t xml:space="preserve"> (</w:t>
-      </w:r>
-      <w:proofErr w:type="spellStart"/>
+        <w:t xml:space="preserve"> (FindPupil)</w:t>
+      </w:r>
+      <w:r>
+        <w:t xml:space="preserve"> i tęczówki</w:t>
+      </w:r>
+      <w:r>
+        <w:t xml:space="preserve"> (FindIris)</w:t>
+      </w:r>
+      <w:r>
+        <w:t>.</w:t>
+      </w:r>
+    </w:p>
+    <w:p>
+      <w:pPr>
+        <w:pStyle w:val="Heading2"/>
+      </w:pPr>
+    </w:p>
+    <w:p>
+      <w:pPr>
+        <w:pStyle w:val="Heading2"/>
+      </w:pPr>
       <w:r>
         <w:t>FindPupil</w:t>
       </w:r>
-      <w:proofErr w:type="spellEnd"/>
-      <w:r>
-        <w:t>)</w:t>
-      </w:r>
-      <w:r>
-        <w:t xml:space="preserve"> i tęczówki</w:t>
-      </w:r>
-      <w:r>
-        <w:t xml:space="preserve"> (</w:t>
-      </w:r>
-      <w:proofErr w:type="spellStart"/>
-      <w:r>
-        <w:t>FindIris</w:t>
-      </w:r>
-      <w:proofErr w:type="spellEnd"/>
-      <w:r>
-        <w:t>)</w:t>
-      </w:r>
-      <w:r>
-        <w:t>.</w:t>
-      </w:r>
-    </w:p>
-    <w:p>
-      <w:pPr>
-        <w:pStyle w:val="Nagwek2"/>
-      </w:pPr>
-    </w:p>
-    <w:p>
-      <w:pPr>
-        <w:pStyle w:val="Nagwek2"/>
-      </w:pPr>
-      <w:proofErr w:type="spellStart"/>
-      <w:r>
-        <w:t>FindPupil</w:t>
-      </w:r>
-      <w:proofErr w:type="spellEnd"/>
     </w:p>
     <w:p>
       <w:r>
@@ -2909,7 +2614,7 @@
     </w:p>
     <w:p>
       <w:pPr>
-        <w:pStyle w:val="Akapitzlist"/>
+        <w:pStyle w:val="ListParagraph"/>
         <w:numPr>
           <w:ilvl w:val="0"/>
           <w:numId w:val="2"/>
@@ -2935,7 +2640,7 @@
     </w:p>
     <w:p>
       <w:pPr>
-        <w:pStyle w:val="Akapitzlist"/>
+        <w:pStyle w:val="ListParagraph"/>
         <w:numPr>
           <w:ilvl w:val="0"/>
           <w:numId w:val="2"/>
@@ -2955,7 +2660,7 @@
     </w:p>
     <w:p>
       <w:pPr>
-        <w:pStyle w:val="Akapitzlist"/>
+        <w:pStyle w:val="ListParagraph"/>
         <w:numPr>
           <w:ilvl w:val="0"/>
           <w:numId w:val="2"/>
@@ -2974,23 +2679,7 @@
       </w:r>
       <w:r>
         <w:br/>
-        <w:t xml:space="preserve">Ponieważ do Erozji potrzeba obrazu binarnego, </w:t>
-      </w:r>
-      <w:proofErr w:type="spellStart"/>
-      <w:r>
-        <w:t>binaryzujemy</w:t>
-      </w:r>
-      <w:proofErr w:type="spellEnd"/>
-      <w:r>
-        <w:t xml:space="preserve"> szary obraz. </w:t>
-      </w:r>
-      <w:proofErr w:type="spellStart"/>
-      <w:r>
-        <w:t>Treshold</w:t>
-      </w:r>
-      <w:proofErr w:type="spellEnd"/>
-      <w:r>
-        <w:t xml:space="preserve"> jaki jest do tego użyty ma wartość:</w:t>
+        <w:t>Ponieważ do Erozji potrzeba obrazu binarnego, binaryzujemy szary obraz. Treshold jaki jest do tego użyty ma wartość:</w:t>
       </w:r>
       <w:r>
         <w:br/>
@@ -3091,46 +2780,18 @@
         <w:rPr>
           <w:rFonts w:eastAsiaTheme="minorEastAsia"/>
         </w:rPr>
-        <w:t xml:space="preserve"> </w:t>
-      </w:r>
-      <w:proofErr w:type="spellStart"/>
+        <w:t xml:space="preserve"> tresholdem opisanym powyżej.</w:t>
+      </w:r>
       <w:r>
         <w:rPr>
           <w:rFonts w:eastAsiaTheme="minorEastAsia"/>
         </w:rPr>
-        <w:t>tresholdem</w:t>
-      </w:r>
-      <w:proofErr w:type="spellEnd"/>
-      <w:r>
-        <w:rPr>
-          <w:rFonts w:eastAsiaTheme="minorEastAsia"/>
-        </w:rPr>
-        <w:t xml:space="preserve"> opisanym powyżej.</w:t>
-      </w:r>
-      <w:r>
-        <w:rPr>
-          <w:rFonts w:eastAsiaTheme="minorEastAsia"/>
-        </w:rPr>
-        <w:t xml:space="preserve"> Następnie na uzyskanym obrazie stosujemy opisane wcześniej </w:t>
-      </w:r>
-      <w:proofErr w:type="spellStart"/>
-      <w:r>
-        <w:rPr>
-          <w:rFonts w:eastAsiaTheme="minorEastAsia"/>
-        </w:rPr>
-        <w:t>Erosion</w:t>
-      </w:r>
-      <w:proofErr w:type="spellEnd"/>
-      <w:r>
-        <w:rPr>
-          <w:rFonts w:eastAsiaTheme="minorEastAsia"/>
-        </w:rPr>
-        <w:t>.</w:t>
-      </w:r>
-    </w:p>
-    <w:p>
-      <w:pPr>
-        <w:pStyle w:val="Akapitzlist"/>
+        <w:t xml:space="preserve"> Następnie na uzyskanym obrazie stosujemy opisane wcześniej Erosion.</w:t>
+      </w:r>
+    </w:p>
+    <w:p>
+      <w:pPr>
+        <w:pStyle w:val="ListParagraph"/>
         <w:numPr>
           <w:ilvl w:val="0"/>
           <w:numId w:val="2"/>
@@ -3155,15 +2816,7 @@
       </w:r>
       <w:r>
         <w:br/>
-        <w:t xml:space="preserve">Z racji tego że chcielibyśmy mieć jak najczystszy obraz, rozpoczynamy teraz usuwanie zbędnych elementów. Doświadczalnie zauważyłem, że usunięcie ramki o szerokości 2 </w:t>
-      </w:r>
-      <w:proofErr w:type="spellStart"/>
-      <w:r>
-        <w:t>pixeli</w:t>
-      </w:r>
-      <w:proofErr w:type="spellEnd"/>
-      <w:r>
-        <w:t xml:space="preserve"> dookoła obrazu, </w:t>
+        <w:t xml:space="preserve">Z racji tego że chcielibyśmy mieć jak najczystszy obraz, rozpoczynamy teraz usuwanie zbędnych elementów. Doświadczalnie zauważyłem, że usunięcie ramki o szerokości 2 pixeli dookoła obrazu, </w:t>
       </w:r>
       <w:r>
         <w:t xml:space="preserve">może polepszyć wyniki znajdowania źrenicy. </w:t>
@@ -3171,7 +2824,7 @@
     </w:p>
     <w:p>
       <w:pPr>
-        <w:pStyle w:val="Akapitzlist"/>
+        <w:pStyle w:val="ListParagraph"/>
         <w:numPr>
           <w:ilvl w:val="0"/>
           <w:numId w:val="2"/>
@@ -3190,46 +2843,15 @@
       </w:r>
       <w:r>
         <w:br/>
-      </w:r>
-      <w:proofErr w:type="spellStart"/>
-      <w:r>
-        <w:t>Odszumianie</w:t>
-      </w:r>
-      <w:proofErr w:type="spellEnd"/>
-      <w:r>
-        <w:t xml:space="preserve"> jest kolejnym krokiem oczyszczania obrazu. W tym wypadku program usuwa każdy </w:t>
-      </w:r>
-      <w:proofErr w:type="spellStart"/>
-      <w:r>
-        <w:t>pixel</w:t>
-      </w:r>
-      <w:proofErr w:type="spellEnd"/>
-      <w:r>
-        <w:t xml:space="preserve"> który ma mniej niż 3 sąsiadów. W ten sposób pozbywamy się pojedynczych ugrupowań </w:t>
-      </w:r>
-      <w:proofErr w:type="spellStart"/>
-      <w:r>
-        <w:t>pixeli</w:t>
-      </w:r>
-      <w:proofErr w:type="spellEnd"/>
-      <w:r>
-        <w:t xml:space="preserve"> które mogą przeszkadzać w kolejnych krokach.</w:t>
-      </w:r>
-      <w:r>
-        <w:t xml:space="preserve"> Operacja jest powtarzana tak długo, aż w kolejnej iteracji nie zostanie usunięty ani jeden </w:t>
-      </w:r>
-      <w:proofErr w:type="spellStart"/>
-      <w:r>
-        <w:t>pixel</w:t>
-      </w:r>
-      <w:proofErr w:type="spellEnd"/>
-      <w:r>
-        <w:t>.</w:t>
-      </w:r>
-    </w:p>
-    <w:p>
-      <w:pPr>
-        <w:pStyle w:val="Akapitzlist"/>
+        <w:t>Odszumianie jest kolejnym krokiem oczyszczania obrazu. W tym wypadku program usuwa każdy pixel który ma mniej niż 3 sąsiadów. W ten sposób pozbywamy się pojedynczych ugrupowań pixeli które mogą przeszkadzać w kolejnych krokach.</w:t>
+      </w:r>
+      <w:r>
+        <w:t xml:space="preserve"> Operacja jest powtarzana tak długo, aż w kolejnej iteracji nie zostanie usunięty ani jeden pixel.</w:t>
+      </w:r>
+    </w:p>
+    <w:p>
+      <w:pPr>
+        <w:pStyle w:val="ListParagraph"/>
         <w:numPr>
           <w:ilvl w:val="0"/>
           <w:numId w:val="2"/>
@@ -3237,14 +2859,12 @@
         <w:spacing w:after="240"/>
         <w:ind w:left="714" w:hanging="357"/>
       </w:pPr>
-      <w:proofErr w:type="spellStart"/>
       <w:r>
         <w:rPr>
           <w:b/>
         </w:rPr>
         <w:t>Dilation</w:t>
       </w:r>
-      <w:proofErr w:type="spellEnd"/>
       <w:r>
         <w:rPr>
           <w:b/>
@@ -3258,20 +2878,12 @@
         <w:br/>
       </w:r>
       <w:r>
-        <w:t xml:space="preserve">W celu wzmocnienia naszej źrenicy stosujemy </w:t>
-      </w:r>
-      <w:proofErr w:type="spellStart"/>
-      <w:r>
-        <w:t>Dilation</w:t>
-      </w:r>
-      <w:proofErr w:type="spellEnd"/>
-      <w:r>
-        <w:t>.</w:t>
-      </w:r>
-    </w:p>
-    <w:p>
-      <w:pPr>
-        <w:pStyle w:val="Akapitzlist"/>
+        <w:t>W celu wzmocnienia naszej źrenicy stosujemy Dilation.</w:t>
+      </w:r>
+    </w:p>
+    <w:p>
+      <w:pPr>
+        <w:pStyle w:val="ListParagraph"/>
         <w:numPr>
           <w:ilvl w:val="0"/>
           <w:numId w:val="2"/>
@@ -3301,7 +2913,7 @@
     </w:p>
     <w:p>
       <w:pPr>
-        <w:pStyle w:val="Akapitzlist"/>
+        <w:pStyle w:val="ListParagraph"/>
         <w:numPr>
           <w:ilvl w:val="0"/>
           <w:numId w:val="2"/>
@@ -3320,48 +2932,16 @@
       </w:r>
       <w:r>
         <w:br/>
-        <w:t xml:space="preserve">Często podczas robienia zdjęcia oka, w źrenicy pojawia się refleks światła. Aby późniejsze wykrywanie krawędzi nie potraktowało refleksu jako źrenicy należy go usunąć. W tym celu używam algorytmu </w:t>
-      </w:r>
-      <w:proofErr w:type="spellStart"/>
-      <w:r>
-        <w:t>Flood</w:t>
-      </w:r>
-      <w:proofErr w:type="spellEnd"/>
-      <w:r>
-        <w:t xml:space="preserve"> </w:t>
-      </w:r>
-      <w:proofErr w:type="spellStart"/>
-      <w:r>
-        <w:t>Fill</w:t>
-      </w:r>
-      <w:proofErr w:type="spellEnd"/>
-      <w:r>
-        <w:t xml:space="preserve">. Ponieważ nie mamy krawędzi, zaczynamy w górnym lewym rogu i oznaczamy każdy napotkany biały </w:t>
-      </w:r>
-      <w:proofErr w:type="spellStart"/>
-      <w:r>
-        <w:t>pixel</w:t>
-      </w:r>
-      <w:proofErr w:type="spellEnd"/>
-      <w:r>
-        <w:t xml:space="preserve">. Ponieważ </w:t>
+        <w:t xml:space="preserve">Często podczas robienia zdjęcia oka, w źrenicy pojawia się refleks światła. Aby późniejsze wykrywanie krawędzi nie potraktowało refleksu jako źrenicy należy go usunąć. W tym celu używam algorytmu Flood Fill. Ponieważ nie mamy krawędzi, zaczynamy w górnym lewym rogu i oznaczamy każdy napotkany biały pixel. Ponieważ </w:t>
       </w:r>
       <w:r>
         <w:lastRenderedPageBreak/>
-        <w:t xml:space="preserve">biały refleks światła jest oddzielony źrenicą od krawędzi zdjęcia, nie zostanie ani on ani źrenica oznaczony jako biały. Następnie każdy oznaczony </w:t>
-      </w:r>
-      <w:proofErr w:type="spellStart"/>
-      <w:r>
-        <w:t>pixel</w:t>
-      </w:r>
-      <w:proofErr w:type="spellEnd"/>
-      <w:r>
-        <w:t xml:space="preserve"> zostawiamy białym, a pozostałe zamieniamy na czarny kolor. W ten sposób źrenica cała zostaje pokolorowana na czarno.</w:t>
-      </w:r>
-    </w:p>
-    <w:p>
-      <w:pPr>
-        <w:pStyle w:val="Akapitzlist"/>
+        <w:t>biały refleks światła jest oddzielony źrenicą od krawędzi zdjęcia, nie zostanie ani on ani źrenica oznaczony jako biały. Następnie każdy oznaczony pixel zostawiamy białym, a pozostałe zamieniamy na czarny kolor. W ten sposób źrenica cała zostaje pokolorowana na czarno.</w:t>
+      </w:r>
+    </w:p>
+    <w:p>
+      <w:pPr>
+        <w:pStyle w:val="ListParagraph"/>
         <w:numPr>
           <w:ilvl w:val="0"/>
           <w:numId w:val="2"/>
@@ -3380,28 +2960,12 @@
       </w:r>
       <w:r>
         <w:br/>
-        <w:t xml:space="preserve">Ponieważ chcemy określić środek źrenicy i jej promień, musimy znaleźć jej kształt. To znalezienia kształtu będzie nam potrzebna krawędź którą znajdujemy opisanym w poprzednim sprawozdaniu Edge </w:t>
-      </w:r>
-      <w:proofErr w:type="spellStart"/>
-      <w:r>
-        <w:t>Detection</w:t>
-      </w:r>
-      <w:proofErr w:type="spellEnd"/>
-      <w:r>
-        <w:t xml:space="preserve"> z filtrem </w:t>
-      </w:r>
-      <w:proofErr w:type="spellStart"/>
-      <w:r>
-        <w:t>Sobela</w:t>
-      </w:r>
-      <w:proofErr w:type="spellEnd"/>
-      <w:r>
-        <w:t>.</w:t>
-      </w:r>
-    </w:p>
-    <w:p>
-      <w:pPr>
-        <w:pStyle w:val="Akapitzlist"/>
+        <w:t>Ponieważ chcemy określić środek źrenicy i jej promień, musimy znaleźć jej kształt. To znalezienia kształtu będzie nam potrzebna krawędź którą znajdujemy opisanym w poprzednim sprawozdaniu Edge Detection z filtrem Sobela.</w:t>
+      </w:r>
+    </w:p>
+    <w:p>
+      <w:pPr>
+        <w:pStyle w:val="ListParagraph"/>
         <w:numPr>
           <w:ilvl w:val="0"/>
           <w:numId w:val="2"/>
@@ -3420,39 +2984,7 @@
       </w:r>
       <w:r>
         <w:br/>
-        <w:t xml:space="preserve">Kiedy wreszcie mamy na naszym zdjęciu wykrytą krawędź źrenicy musimy określić jej środek i promień. Aby uniknąć problematycznego analizowania histogramu zdecydowałem się użyć algorytmu zwanego </w:t>
-      </w:r>
-      <w:proofErr w:type="spellStart"/>
-      <w:r>
-        <w:t>Circle</w:t>
-      </w:r>
-      <w:proofErr w:type="spellEnd"/>
-      <w:r>
-        <w:t xml:space="preserve"> </w:t>
-      </w:r>
-      <w:proofErr w:type="spellStart"/>
-      <w:r>
-        <w:t>Hough</w:t>
-      </w:r>
-      <w:proofErr w:type="spellEnd"/>
-      <w:r>
-        <w:t xml:space="preserve"> </w:t>
-      </w:r>
-      <w:proofErr w:type="spellStart"/>
-      <w:r>
-        <w:t>Transform</w:t>
-      </w:r>
-      <w:proofErr w:type="spellEnd"/>
-      <w:r>
-        <w:t xml:space="preserve">. Polega on na symulowaniu okręgów z każdego możliwego miejsca zdjęcia i o każdym możliwym promieniu. Miejsce gdzie jest krawędź symulowanego okręgu zyskuje punkt w specjalnie przygotowanej trzy-wymiarowej tablicy. Nasz algorytm używamy tylko na </w:t>
-      </w:r>
-      <w:proofErr w:type="spellStart"/>
-      <w:r>
-        <w:t>pixelach</w:t>
-      </w:r>
-      <w:proofErr w:type="spellEnd"/>
-      <w:r>
-        <w:t xml:space="preserve"> które zostały oznaczone w poprzednim punkcie jako krawędź. Dzięki temu miejsca z największą ilością punktów są środkami okręgów. Następnie z współrzędnych tablicy z punktami możemy wyczytać współrzędne i promień każdego wykrytego okręgu. Na samym końcu wystarczy znaleźć ten okrąg który ma największy promień.</w:t>
+        <w:t>Kiedy wreszcie mamy na naszym zdjęciu wykrytą krawędź źrenicy musimy określić jej środek i promień. Aby uniknąć problematycznego analizowania histogramu zdecydowałem się użyć algorytmu zwanego Circle Hough Transform. Polega on na symulowaniu okręgów z każdego możliwego miejsca zdjęcia i o każdym możliwym promieniu. Miejsce gdzie jest krawędź symulowanego okręgu zyskuje punkt w specjalnie przygotowanej trzy-wymiarowej tablicy. Nasz algorytm używamy tylko na pixelach które zostały oznaczone w poprzednim punkcie jako krawędź. Dzięki temu miejsca z największą ilością punktów są środkami okręgów. Następnie z współrzędnych tablicy z punktami możemy wyczytać współrzędne i promień każdego wykrytego okręgu. Na samym końcu wystarczy znaleźć ten okrąg który ma największy promień.</w:t>
       </w:r>
     </w:p>
     <w:p>
@@ -3465,13 +2997,11 @@
     </w:p>
     <w:p>
       <w:pPr>
-        <w:pStyle w:val="Nagwek2"/>
-      </w:pPr>
-      <w:proofErr w:type="spellStart"/>
+        <w:pStyle w:val="Heading2"/>
+      </w:pPr>
       <w:r>
         <w:t>FindIris</w:t>
       </w:r>
-      <w:proofErr w:type="spellEnd"/>
     </w:p>
     <w:p>
       <w:r>
@@ -3483,7 +3013,7 @@
     </w:p>
     <w:p>
       <w:pPr>
-        <w:pStyle w:val="Akapitzlist"/>
+        <w:pStyle w:val="ListParagraph"/>
         <w:numPr>
           <w:ilvl w:val="0"/>
           <w:numId w:val="3"/>
@@ -3502,7 +3032,7 @@
     </w:p>
     <w:p>
       <w:pPr>
-        <w:pStyle w:val="Akapitzlist"/>
+        <w:pStyle w:val="ListParagraph"/>
         <w:numPr>
           <w:ilvl w:val="0"/>
           <w:numId w:val="3"/>
@@ -3522,7 +3052,7 @@
     </w:p>
     <w:p>
       <w:pPr>
-        <w:pStyle w:val="Akapitzlist"/>
+        <w:pStyle w:val="ListParagraph"/>
         <w:numPr>
           <w:ilvl w:val="0"/>
           <w:numId w:val="3"/>
@@ -3541,14 +3071,7 @@
       </w:r>
       <w:r>
         <w:br/>
-      </w:r>
-      <w:proofErr w:type="spellStart"/>
-      <w:r>
-        <w:t>Treshold</w:t>
-      </w:r>
-      <w:proofErr w:type="spellEnd"/>
-      <w:r>
-        <w:t xml:space="preserve"> jaki jest</w:t>
+        <w:t>Treshold jaki jest</w:t>
       </w:r>
       <w:r>
         <w:t xml:space="preserve"> </w:t>
@@ -3661,52 +3184,24 @@
         <w:rPr>
           <w:rFonts w:eastAsiaTheme="minorEastAsia"/>
         </w:rPr>
-        <w:t xml:space="preserve"> </w:t>
-      </w:r>
-      <w:proofErr w:type="spellStart"/>
+        <w:t xml:space="preserve"> tresholdem opisanym </w:t>
+      </w:r>
       <w:r>
         <w:rPr>
           <w:rFonts w:eastAsiaTheme="minorEastAsia"/>
         </w:rPr>
-        <w:t>tresholdem</w:t>
-      </w:r>
-      <w:proofErr w:type="spellEnd"/>
+        <w:t>wcześniej</w:t>
+      </w:r>
       <w:r>
         <w:rPr>
           <w:rFonts w:eastAsiaTheme="minorEastAsia"/>
         </w:rPr>
-        <w:t xml:space="preserve"> opisanym </w:t>
-      </w:r>
-      <w:r>
-        <w:rPr>
-          <w:rFonts w:eastAsiaTheme="minorEastAsia"/>
-        </w:rPr>
-        <w:t>wcześniej</w:t>
-      </w:r>
-      <w:r>
-        <w:rPr>
-          <w:rFonts w:eastAsiaTheme="minorEastAsia"/>
-        </w:rPr>
-        <w:t xml:space="preserve">. Następnie na uzyskanym obrazie stosujemy opisane wcześniej </w:t>
-      </w:r>
-      <w:proofErr w:type="spellStart"/>
-      <w:r>
-        <w:rPr>
-          <w:rFonts w:eastAsiaTheme="minorEastAsia"/>
-        </w:rPr>
-        <w:t>Erosion</w:t>
-      </w:r>
-      <w:proofErr w:type="spellEnd"/>
-      <w:r>
-        <w:rPr>
-          <w:rFonts w:eastAsiaTheme="minorEastAsia"/>
-        </w:rPr>
-        <w:t>.</w:t>
-      </w:r>
-    </w:p>
-    <w:p>
-      <w:pPr>
-        <w:pStyle w:val="Akapitzlist"/>
+        <w:t>. Następnie na uzyskanym obrazie stosujemy opisane wcześniej Erosion.</w:t>
+      </w:r>
+    </w:p>
+    <w:p>
+      <w:pPr>
+        <w:pStyle w:val="ListParagraph"/>
         <w:numPr>
           <w:ilvl w:val="0"/>
           <w:numId w:val="3"/>
@@ -3732,7 +3227,7 @@
     </w:p>
     <w:p>
       <w:pPr>
-        <w:pStyle w:val="Akapitzlist"/>
+        <w:pStyle w:val="ListParagraph"/>
         <w:numPr>
           <w:ilvl w:val="0"/>
           <w:numId w:val="3"/>
@@ -3749,7 +3244,7 @@
     </w:p>
     <w:p>
       <w:pPr>
-        <w:pStyle w:val="Akapitzlist"/>
+        <w:pStyle w:val="ListParagraph"/>
         <w:numPr>
           <w:ilvl w:val="0"/>
           <w:numId w:val="3"/>
@@ -3757,19 +3252,11 @@
         <w:spacing w:after="240"/>
         <w:ind w:left="714" w:hanging="357"/>
       </w:pPr>
-      <w:proofErr w:type="spellStart"/>
       <w:r>
         <w:rPr>
           <w:b/>
         </w:rPr>
-        <w:t>Dilation</w:t>
-      </w:r>
-      <w:proofErr w:type="spellEnd"/>
-      <w:r>
-        <w:rPr>
-          <w:b/>
-        </w:rPr>
-        <w:t xml:space="preserve"> </w:t>
+        <w:t xml:space="preserve">Dilation </w:t>
       </w:r>
       <w:r>
         <w:t xml:space="preserve">– </w:t>
@@ -3778,13 +3265,8 @@
         <w:br/>
       </w:r>
       <w:r>
-        <w:t xml:space="preserve">W celu wzmocnienia naszej źrenicy stosujemy </w:t>
-      </w:r>
-      <w:proofErr w:type="spellStart"/>
-      <w:r>
-        <w:t>Dilation</w:t>
-      </w:r>
-      <w:proofErr w:type="spellEnd"/>
+        <w:t>W celu wzmocnienia naszej źrenicy stosujemy Dilation</w:t>
+      </w:r>
       <w:r>
         <w:t xml:space="preserve"> dwa razy aby tęczówka była jeszcze wyraźniejsza</w:t>
       </w:r>
@@ -3794,7 +3276,7 @@
     </w:p>
     <w:p>
       <w:pPr>
-        <w:pStyle w:val="Akapitzlist"/>
+        <w:pStyle w:val="ListParagraph"/>
         <w:numPr>
           <w:ilvl w:val="0"/>
           <w:numId w:val="3"/>
@@ -3814,7 +3296,7 @@
     </w:p>
     <w:p>
       <w:pPr>
-        <w:pStyle w:val="Akapitzlist"/>
+        <w:pStyle w:val="ListParagraph"/>
         <w:numPr>
           <w:ilvl w:val="0"/>
           <w:numId w:val="3"/>
@@ -3835,20 +3317,12 @@
         <w:br/>
       </w:r>
       <w:r>
-        <w:t xml:space="preserve">Aby oddzielić źrenice która jest zawarta w naszej tęczówce, posługujemy się wynikami poprzedniej sekwencji. </w:t>
-      </w:r>
-      <w:proofErr w:type="spellStart"/>
-      <w:r>
-        <w:t>Pixele</w:t>
-      </w:r>
-      <w:proofErr w:type="spellEnd"/>
-      <w:r>
-        <w:t xml:space="preserve"> które znajdują się w odległości mniejszej niż promień od środka źrenicy, zostają pokolorowane na biało.</w:t>
-      </w:r>
-    </w:p>
-    <w:p>
-      <w:pPr>
-        <w:pStyle w:val="Akapitzlist"/>
+        <w:t>Aby oddzielić źrenice która jest zawarta w naszej tęczówce, posługujemy się wynikami poprzedniej sekwencji. Pixele które znajdują się w odległości mniejszej niż promień od środka źrenicy, zostają pokolorowane na biało.</w:t>
+      </w:r>
+    </w:p>
+    <w:p>
+      <w:pPr>
+        <w:pStyle w:val="ListParagraph"/>
         <w:numPr>
           <w:ilvl w:val="0"/>
           <w:numId w:val="3"/>
@@ -3868,7 +3342,7 @@
     </w:p>
     <w:p>
       <w:pPr>
-        <w:pStyle w:val="Akapitzlist"/>
+        <w:pStyle w:val="ListParagraph"/>
         <w:numPr>
           <w:ilvl w:val="0"/>
           <w:numId w:val="3"/>
@@ -3888,7 +3362,7 @@
     </w:p>
     <w:p>
       <w:pPr>
-        <w:pStyle w:val="Akapitzlist"/>
+        <w:pStyle w:val="ListParagraph"/>
         <w:numPr>
           <w:ilvl w:val="0"/>
           <w:numId w:val="3"/>
@@ -3912,7 +3386,7 @@
     </w:p>
     <w:p>
       <w:pPr>
-        <w:pStyle w:val="Akapitzlist"/>
+        <w:pStyle w:val="ListParagraph"/>
         <w:numPr>
           <w:ilvl w:val="0"/>
           <w:numId w:val="3"/>
@@ -3927,84 +3401,37 @@
         <w:t>Znalezienie Okręgu</w:t>
       </w:r>
       <w:r>
-        <w:t xml:space="preserve"> – </w:t>
+        <w:t xml:space="preserve"> </w:t>
       </w:r>
       <w:r>
         <w:br/>
       </w:r>
       <w:r>
-        <w:t xml:space="preserve">Ponownie wyszukujemy okręgu na przygotowanym obrazie. </w:t>
-      </w:r>
-      <w:r>
-        <w:t>Ponieważ</w:t>
-      </w:r>
-      <w:r>
-        <w:t xml:space="preserve"> wiemy</w:t>
-      </w:r>
-      <w:r>
-        <w:t>,</w:t>
-      </w:r>
-      <w:r>
-        <w:t xml:space="preserve"> że środek tęczówki powinien się ‘mniej więcej’ pokrywać ze środkiem źrenicy, poszukiwania środka okręgu zawężamy do znanego środka źrenicy</w:t>
-      </w:r>
-      <w:r>
-        <w:t xml:space="preserve"> +/- 0.2 promienia źrenicy.</w:t>
-      </w:r>
-    </w:p>
-    <w:p>
-      <w:pPr>
-        <w:pStyle w:val="Akapitzlist"/>
-        <w:numPr>
-          <w:ilvl w:val="0"/>
-          <w:numId w:val="3"/>
-        </w:numPr>
+        <w:rPr>
+          <w:b/>
+        </w:rPr>
+        <w:t xml:space="preserve">Finalize </w:t>
+      </w:r>
+      <w:r>
+        <w:t xml:space="preserve">– </w:t>
+      </w:r>
+      <w:r>
+        <w:br/>
+        <w:t>Na zakończenie, wszystkie pixele które są od środka tęczówki w odległości większej niż promień tęczówki, zostają pokolorowane na biało.</w:t>
+      </w:r>
+    </w:p>
+    <w:p>
+      <w:pPr>
         <w:spacing w:after="240"/>
-        <w:ind w:left="714" w:hanging="357"/>
-      </w:pPr>
-      <w:proofErr w:type="spellStart"/>
-      <w:r>
-        <w:rPr>
-          <w:b/>
-        </w:rPr>
-        <w:t>Finalize</w:t>
-      </w:r>
-      <w:proofErr w:type="spellEnd"/>
-      <w:r>
-        <w:rPr>
-          <w:b/>
-        </w:rPr>
-        <w:t xml:space="preserve"> </w:t>
-      </w:r>
-      <w:r>
-        <w:t xml:space="preserve">– </w:t>
-      </w:r>
-      <w:r>
-        <w:br/>
-        <w:t xml:space="preserve">Na zakończenie, wszystkie </w:t>
-      </w:r>
-      <w:proofErr w:type="spellStart"/>
-      <w:r>
-        <w:t>pixele</w:t>
-      </w:r>
-      <w:proofErr w:type="spellEnd"/>
-      <w:r>
-        <w:t xml:space="preserve"> które są od środka tęczówki w odległości większej niż promień tęczówki, zostają pokolorowane na biało.</w:t>
-      </w:r>
-    </w:p>
-    <w:p>
-      <w:pPr>
-        <w:spacing w:after="240"/>
-      </w:pPr>
-    </w:p>
-    <w:p>
-      <w:pPr>
-        <w:pStyle w:val="Nagwek2"/>
-      </w:pPr>
-      <w:proofErr w:type="spellStart"/>
+      </w:pPr>
+    </w:p>
+    <w:p>
+      <w:pPr>
+        <w:pStyle w:val="Heading2"/>
+      </w:pPr>
       <w:r>
         <w:t>ScreenShot</w:t>
       </w:r>
-      <w:proofErr w:type="spellEnd"/>
     </w:p>
     <w:p>
       <w:pPr>
@@ -4059,58 +3486,67 @@
     </w:p>
     <w:p>
       <w:pPr>
-        <w:pStyle w:val="Legenda"/>
+        <w:pStyle w:val="Caption"/>
         <w:jc w:val="center"/>
       </w:pPr>
       <w:r>
         <w:t xml:space="preserve">Rysunek </w:t>
       </w:r>
-      <w:fldSimple w:instr=" SEQ Rysunek \* ARABIC ">
-        <w:r>
-          <w:rPr>
-            <w:noProof/>
-          </w:rPr>
-          <w:t>6</w:t>
-        </w:r>
-      </w:fldSimple>
-      <w:r>
-        <w:t xml:space="preserve">- 'Get </w:t>
-      </w:r>
-      <w:proofErr w:type="spellStart"/>
-      <w:r>
-        <w:t>Iris</w:t>
-      </w:r>
-      <w:proofErr w:type="spellEnd"/>
-      <w:r>
-        <w:t>'</w:t>
-      </w:r>
-    </w:p>
-    <w:p>
-      <w:pPr>
-        <w:pStyle w:val="Nagwek1"/>
-      </w:pPr>
-    </w:p>
-    <w:p/>
-    <w:p/>
-    <w:p/>
-    <w:p/>
-    <w:p/>
-    <w:p/>
-    <w:p/>
-    <w:p>
-      <w:pPr>
-        <w:pStyle w:val="Nagwek1"/>
-      </w:pPr>
-      <w:bookmarkStart w:id="8" w:name="_Toc500201997"/>
-      <w:r>
-        <w:lastRenderedPageBreak/>
+      <w:r>
+        <w:fldChar w:fldCharType="begin"/>
+      </w:r>
+      <w:r>
+        <w:instrText xml:space="preserve"> SEQ Rysunek \* ARABIC </w:instrText>
+      </w:r>
+      <w:r>
+        <w:fldChar w:fldCharType="separate"/>
+      </w:r>
+      <w:r>
+        <w:rPr>
+          <w:noProof/>
+        </w:rPr>
+        <w:t>6</w:t>
+      </w:r>
+      <w:r>
+        <w:rPr>
+          <w:noProof/>
+        </w:rPr>
+        <w:fldChar w:fldCharType="end"/>
+      </w:r>
+      <w:r>
+        <w:t>- 'Get Iris'</w:t>
+      </w:r>
+    </w:p>
+    <w:p>
+      <w:pPr>
+        <w:pStyle w:val="Heading1"/>
+      </w:pPr>
+    </w:p>
+    <w:p/>
+    <w:p/>
+    <w:p/>
+    <w:p/>
+    <w:p/>
+    <w:p/>
+    <w:p/>
+    <w:p>
+      <w:pPr>
+        <w:pStyle w:val="Heading1"/>
+      </w:pPr>
+      <w:bookmarkStart w:id="7" w:name="_Toc500201997"/>
+    </w:p>
+    <w:p>
+      <w:pPr>
+        <w:pStyle w:val="Heading1"/>
+      </w:pPr>
+      <w:r>
         <w:t>Pozostałe</w:t>
       </w:r>
-      <w:bookmarkEnd w:id="8"/>
-    </w:p>
-    <w:p>
-      <w:pPr>
-        <w:pStyle w:val="Nagwek2"/>
+      <w:bookmarkEnd w:id="7"/>
+    </w:p>
+    <w:p>
+      <w:pPr>
+        <w:pStyle w:val="Heading2"/>
       </w:pPr>
       <w:r>
         <w:t>Przekształcenia obraz</w:t>
@@ -4119,27 +3555,14 @@
         <w:t>ów w</w:t>
       </w:r>
       <w:r>
-        <w:t xml:space="preserve"> </w:t>
-      </w:r>
-      <w:proofErr w:type="spellStart"/>
-      <w:r>
-        <w:t>GetPupil</w:t>
-      </w:r>
-      <w:proofErr w:type="spellEnd"/>
+        <w:t xml:space="preserve"> GetPupil</w:t>
+      </w:r>
       <w:r>
         <w:t xml:space="preserve"> oraz</w:t>
       </w:r>
       <w:r>
-        <w:t xml:space="preserve"> </w:t>
-      </w:r>
-      <w:proofErr w:type="spellStart"/>
-      <w:r>
-        <w:t>Get</w:t>
-      </w:r>
-      <w:r>
-        <w:t>Iris</w:t>
-      </w:r>
-      <w:proofErr w:type="spellEnd"/>
+        <w:t xml:space="preserve"> GetIris</w:t>
+      </w:r>
     </w:p>
     <w:p/>
     <w:p/>
@@ -4193,101 +3616,80 @@
     </w:p>
     <w:p>
       <w:pPr>
-        <w:pStyle w:val="Nagwek1"/>
-      </w:pPr>
-    </w:p>
-    <w:p>
-      <w:pPr>
-        <w:pStyle w:val="Nagwek1"/>
-      </w:pPr>
-    </w:p>
-    <w:p>
-      <w:pPr>
-        <w:pStyle w:val="Nagwek1"/>
-      </w:pPr>
-    </w:p>
-    <w:p/>
-    <w:p/>
-    <w:p/>
-    <w:p>
-      <w:pPr>
-        <w:pStyle w:val="Nagwek1"/>
-      </w:pPr>
-    </w:p>
-    <w:p>
-      <w:pPr>
-        <w:pStyle w:val="Nagwek1"/>
-      </w:pPr>
-      <w:bookmarkStart w:id="9" w:name="_Toc500201998"/>
+        <w:pStyle w:val="Heading1"/>
+      </w:pPr>
+    </w:p>
+    <w:p>
+      <w:pPr>
+        <w:pStyle w:val="Heading1"/>
+      </w:pPr>
+    </w:p>
+    <w:p>
+      <w:pPr>
+        <w:pStyle w:val="Heading1"/>
+      </w:pPr>
+    </w:p>
+    <w:p/>
+    <w:p/>
+    <w:p/>
+    <w:p>
+      <w:pPr>
+        <w:pStyle w:val="Heading1"/>
+      </w:pPr>
+    </w:p>
+    <w:p>
+      <w:pPr>
+        <w:pStyle w:val="Heading1"/>
+      </w:pPr>
+      <w:bookmarkStart w:id="8" w:name="_Toc500201998"/>
       <w:r>
         <w:t>Wnioski</w:t>
       </w:r>
+      <w:bookmarkEnd w:id="8"/>
+    </w:p>
+    <w:p>
+      <w:r>
+        <w:t>Aplikacja spełnia swoją funkcjonalność. Jednak ma ona wiele wad i niedociągnięć. Przede wszystkim aplikacja bardzo zależy od tego jakie tresholdy zostaną użyte do oddzielania tęczówki i źrenicy. Przecież dla takiego samego zdjęcia. Jeżeli tylko podmienimy błękitny kolor tęczówki na brązowy, uzyskany treshold będzie diametralnie inny. I wtedy cała reszta algorytmu jest kontynuowana na źle zbinaryzowanym zdjęciu.</w:t>
+      </w:r>
+    </w:p>
+    <w:p>
+      <w:r>
+        <w:t xml:space="preserve">Moim zdaniem, gdyby opracować jakąś metoda która pozwoliłaby subiektywnie obliczyć poziom tresoldu (np. w oparciu o wiele czynników takich jak całkowita jasność obrazu), można by przeprojektować cały algorytm tak aby był z jednej strony prostszy a z drugiej skuteczniejszy. </w:t>
+      </w:r>
+    </w:p>
+    <w:p>
+      <w:r>
+        <w:t xml:space="preserve">Kolejnym wnioskiem może być fakt, że przez wykrywanie okręgu algorytmem </w:t>
+      </w:r>
+      <w:r>
+        <w:t>Circle Hough Transform</w:t>
+      </w:r>
+      <w:r>
+        <w:t xml:space="preserve"> jest bardzo wolne. Zatem przy ponownym projektowaniu rozwiazania należało by przemyleć to waskie gardło oraz znaleźć sposób na jego zlikwidowanie.</w:t>
+      </w:r>
+    </w:p>
+    <w:p/>
+    <w:p/>
+    <w:p/>
+    <w:p/>
+    <w:p/>
+    <w:p/>
+    <w:p/>
+    <w:p/>
+    <w:p/>
+    <w:p/>
+    <w:p/>
+    <w:p/>
+    <w:p/>
+    <w:p>
+      <w:pPr>
+        <w:pStyle w:val="Heading1"/>
+      </w:pPr>
+      <w:bookmarkStart w:id="9" w:name="_Toc500201999"/>
+      <w:r>
+        <w:t>Źródła</w:t>
+      </w:r>
       <w:bookmarkEnd w:id="9"/>
-    </w:p>
-    <w:p>
-      <w:r>
-        <w:t xml:space="preserve">Aplikacja spełnia swoją funkcjonalność. Jednak ma ona wiele wad i niedociągnięć. Przede wszystkim aplikacja bardzo zależy od tego jakie </w:t>
-      </w:r>
-      <w:proofErr w:type="spellStart"/>
-      <w:r>
-        <w:t>tresholdy</w:t>
-      </w:r>
-      <w:proofErr w:type="spellEnd"/>
-      <w:r>
-        <w:t xml:space="preserve"> zostaną użyte do oddzielania tęczówki i źrenicy. Przecież dla takiego samego zdjęcia. Jeżeli tylko podmienimy błękitny kolor tęczówki na brązowy, uzyskany </w:t>
-      </w:r>
-      <w:proofErr w:type="spellStart"/>
-      <w:r>
-        <w:t>treshold</w:t>
-      </w:r>
-      <w:proofErr w:type="spellEnd"/>
-      <w:r>
-        <w:t xml:space="preserve"> będzie diametralnie inny. I wtedy cała reszta algorytmu jest kontynuowana na źle </w:t>
-      </w:r>
-      <w:proofErr w:type="spellStart"/>
-      <w:r>
-        <w:t>zbinaryzowanym</w:t>
-      </w:r>
-      <w:proofErr w:type="spellEnd"/>
-      <w:r>
-        <w:t xml:space="preserve"> zdjęciu.</w:t>
-      </w:r>
-    </w:p>
-    <w:p>
-      <w:r>
-        <w:t xml:space="preserve">Moim zdaniem, gdyby opracować jakąś metoda która pozwoliłaby subiektywnie obliczyć poziom </w:t>
-      </w:r>
-      <w:proofErr w:type="spellStart"/>
-      <w:r>
-        <w:t>tresoldu</w:t>
-      </w:r>
-      <w:proofErr w:type="spellEnd"/>
-      <w:r>
-        <w:t xml:space="preserve"> (np. w oparciu o wiele czynników takich jak całkowita jasność obrazu), można by przeprojektować cały algorytm tak aby był z jednej strony prostszy a z drugiej skuteczniejszy. </w:t>
-      </w:r>
-    </w:p>
-    <w:p/>
-    <w:p/>
-    <w:p/>
-    <w:p/>
-    <w:p/>
-    <w:p/>
-    <w:p/>
-    <w:p/>
-    <w:p/>
-    <w:p/>
-    <w:p/>
-    <w:p/>
-    <w:p/>
-    <w:p>
-      <w:pPr>
-        <w:pStyle w:val="Nagwek1"/>
-      </w:pPr>
-      <w:bookmarkStart w:id="10" w:name="_Toc500201999"/>
-      <w:r>
-        <w:t>Źródła</w:t>
-      </w:r>
-      <w:bookmarkEnd w:id="10"/>
     </w:p>
     <w:p>
       <w:pPr>
@@ -4299,7 +3701,7 @@
       <w:hyperlink r:id="rId17" w:history="1">
         <w:r>
           <w:rPr>
-            <w:rStyle w:val="Hipercze"/>
+            <w:rStyle w:val="Hyperlink"/>
             <w:sz w:val="20"/>
             <w:szCs w:val="20"/>
           </w:rPr>
@@ -4317,7 +3719,7 @@
       <w:hyperlink r:id="rId18" w:history="1">
         <w:r>
           <w:rPr>
-            <w:rStyle w:val="Hipercze"/>
+            <w:rStyle w:val="Hyperlink"/>
             <w:sz w:val="20"/>
             <w:szCs w:val="20"/>
           </w:rPr>
@@ -4335,7 +3737,7 @@
       <w:hyperlink r:id="rId19" w:history="1">
         <w:r>
           <w:rPr>
-            <w:rStyle w:val="Hipercze"/>
+            <w:rStyle w:val="Hyperlink"/>
             <w:sz w:val="20"/>
             <w:szCs w:val="20"/>
           </w:rPr>
@@ -4353,7 +3755,7 @@
       <w:hyperlink r:id="rId20" w:history="1">
         <w:r>
           <w:rPr>
-            <w:rStyle w:val="Hipercze"/>
+            <w:rStyle w:val="Hyperlink"/>
             <w:sz w:val="20"/>
             <w:szCs w:val="20"/>
           </w:rPr>
@@ -4365,16 +3767,16 @@
       <w:hyperlink r:id="rId21" w:history="1">
         <w:r>
           <w:rPr>
-            <w:rStyle w:val="Hipercze"/>
+            <w:rStyle w:val="Hyperlink"/>
             <w:sz w:val="20"/>
             <w:szCs w:val="20"/>
           </w:rPr>
           <w:t>http://www.mini.pw.edu.pl/~rafalkoj/www/?download=Morphological%20operations.pdf</w:t>
         </w:r>
       </w:hyperlink>
-    </w:p>
-    <w:p/>
-    <w:p/>
+      <w:bookmarkStart w:id="10" w:name="_GoBack"/>
+      <w:bookmarkEnd w:id="10"/>
+    </w:p>
     <w:sectPr>
       <w:footerReference w:type="default" r:id="rId22"/>
       <w:pgSz w:w="11906" w:h="16838"/>
@@ -4387,7 +3789,7 @@
 </file>
 
 <file path=word/endnotes.xml><?xml version="1.0" encoding="utf-8"?>
-<w:endnotes xmlns:wpc="http://schemas.microsoft.com/office/word/2010/wordprocessingCanvas" xmlns:cx="http://schemas.microsoft.com/office/drawing/2014/chartex" xmlns:cx1="http://schemas.microsoft.com/office/drawing/2015/9/8/chartex" xmlns:cx2="http://schemas.microsoft.com/office/drawing/2015/10/21/chartex" xmlns:cx3="http://schemas.microsoft.com/office/drawing/2016/5/9/chartex" xmlns:cx4="http://schemas.microsoft.com/office/drawing/2016/5/10/chartex" xmlns:cx5="http://schemas.microsoft.com/office/drawing/2016/5/11/chartex" xmlns:cx6="http://schemas.microsoft.com/office/drawing/2016/5/12/chartex" xmlns:cx7="http://schemas.microsoft.com/office/drawing/2016/5/13/chartex" xmlns:cx8="http://schemas.microsoft.com/office/drawing/2016/5/14/chartex" xmlns:mc="http://schemas.openxmlformats.org/markup-compatibility/2006" xmlns:aink="http://schemas.microsoft.com/office/drawing/2016/ink" xmlns:am3d="http://schemas.microsoft.com/office/drawing/2017/model3d" xmlns:o="urn:schemas-microsoft-com:office:office" xmlns:r="http://schemas.openxmlformats.org/officeDocument/2006/relationships" xmlns:m="http://schemas.openxmlformats.org/officeDocument/2006/math" xmlns:v="urn:schemas-microsoft-com:vml" xmlns:wp14="http://schemas.microsoft.com/office/word/2010/wordprocessingDrawing" xmlns:wp="http://schemas.openxmlformats.org/drawingml/2006/wordprocessingDrawing" xmlns:w10="urn:schemas-microsoft-com:office:word" xmlns:w="http://schemas.openxmlformats.org/wordprocessingml/2006/main" xmlns:w14="http://schemas.microsoft.com/office/word/2010/wordml" xmlns:w15="http://schemas.microsoft.com/office/word/2012/wordml" xmlns:w16cid="http://schemas.microsoft.com/office/word/2016/wordml/cid" xmlns:w16se="http://schemas.microsoft.com/office/word/2015/wordml/symex" xmlns:wpg="http://schemas.microsoft.com/office/word/2010/wordprocessingGroup" xmlns:wpi="http://schemas.microsoft.com/office/word/2010/wordprocessingInk" xmlns:wne="http://schemas.microsoft.com/office/word/2006/wordml" xmlns:wps="http://schemas.microsoft.com/office/word/2010/wordprocessingShape" mc:Ignorable="w14 w15 w16se w16cid wp14">
+<w:endnotes xmlns:wpc="http://schemas.microsoft.com/office/word/2010/wordprocessingCanvas" xmlns:cx="http://schemas.microsoft.com/office/drawing/2014/chartex" xmlns:cx1="http://schemas.microsoft.com/office/drawing/2015/9/8/chartex" xmlns:cx2="http://schemas.microsoft.com/office/drawing/2015/10/21/chartex" xmlns:cx3="http://schemas.microsoft.com/office/drawing/2016/5/9/chartex" xmlns:cx4="http://schemas.microsoft.com/office/drawing/2016/5/10/chartex" xmlns:cx5="http://schemas.microsoft.com/office/drawing/2016/5/11/chartex" xmlns:cx6="http://schemas.microsoft.com/office/drawing/2016/5/12/chartex" xmlns:cx7="http://schemas.microsoft.com/office/drawing/2016/5/13/chartex" xmlns:cx8="http://schemas.microsoft.com/office/drawing/2016/5/14/chartex" xmlns:mc="http://schemas.openxmlformats.org/markup-compatibility/2006" xmlns:aink="http://schemas.microsoft.com/office/drawing/2016/ink" xmlns:am3d="http://schemas.microsoft.com/office/drawing/2017/model3d" xmlns:o="urn:schemas-microsoft-com:office:office" xmlns:r="http://schemas.openxmlformats.org/officeDocument/2006/relationships" xmlns:m="http://schemas.openxmlformats.org/officeDocument/2006/math" xmlns:v="urn:schemas-microsoft-com:vml" xmlns:wp14="http://schemas.microsoft.com/office/word/2010/wordprocessingDrawing" xmlns:wp="http://schemas.openxmlformats.org/drawingml/2006/wordprocessingDrawing" xmlns:w10="urn:schemas-microsoft-com:office:word" xmlns:w="http://schemas.openxmlformats.org/wordprocessingml/2006/main" xmlns:w14="http://schemas.microsoft.com/office/word/2010/wordml" xmlns:w15="http://schemas.microsoft.com/office/word/2012/wordml" xmlns:w16se="http://schemas.microsoft.com/office/word/2015/wordml/symex" xmlns:wpg="http://schemas.microsoft.com/office/word/2010/wordprocessingGroup" xmlns:wpi="http://schemas.microsoft.com/office/word/2010/wordprocessingInk" xmlns:wne="http://schemas.microsoft.com/office/word/2006/wordml" xmlns:wps="http://schemas.microsoft.com/office/word/2010/wordprocessingShape" mc:Ignorable="w14 w15 w16se wp14">
   <w:endnote w:type="separator" w:id="-1">
     <w:p>
       <w:pPr>
@@ -4412,7 +3814,7 @@
 </file>
 
 <file path=word/footer1.xml><?xml version="1.0" encoding="utf-8"?>
-<w:ftr xmlns:wpc="http://schemas.microsoft.com/office/word/2010/wordprocessingCanvas" xmlns:cx="http://schemas.microsoft.com/office/drawing/2014/chartex" xmlns:cx1="http://schemas.microsoft.com/office/drawing/2015/9/8/chartex" xmlns:cx2="http://schemas.microsoft.com/office/drawing/2015/10/21/chartex" xmlns:cx3="http://schemas.microsoft.com/office/drawing/2016/5/9/chartex" xmlns:cx4="http://schemas.microsoft.com/office/drawing/2016/5/10/chartex" xmlns:cx5="http://schemas.microsoft.com/office/drawing/2016/5/11/chartex" xmlns:cx6="http://schemas.microsoft.com/office/drawing/2016/5/12/chartex" xmlns:cx7="http://schemas.microsoft.com/office/drawing/2016/5/13/chartex" xmlns:cx8="http://schemas.microsoft.com/office/drawing/2016/5/14/chartex" xmlns:mc="http://schemas.openxmlformats.org/markup-compatibility/2006" xmlns:aink="http://schemas.microsoft.com/office/drawing/2016/ink" xmlns:am3d="http://schemas.microsoft.com/office/drawing/2017/model3d" xmlns:o="urn:schemas-microsoft-com:office:office" xmlns:r="http://schemas.openxmlformats.org/officeDocument/2006/relationships" xmlns:m="http://schemas.openxmlformats.org/officeDocument/2006/math" xmlns:v="urn:schemas-microsoft-com:vml" xmlns:wp14="http://schemas.microsoft.com/office/word/2010/wordprocessingDrawing" xmlns:wp="http://schemas.openxmlformats.org/drawingml/2006/wordprocessingDrawing" xmlns:w10="urn:schemas-microsoft-com:office:word" xmlns:w="http://schemas.openxmlformats.org/wordprocessingml/2006/main" xmlns:w14="http://schemas.microsoft.com/office/word/2010/wordml" xmlns:w15="http://schemas.microsoft.com/office/word/2012/wordml" xmlns:w16cid="http://schemas.microsoft.com/office/word/2016/wordml/cid" xmlns:w16se="http://schemas.microsoft.com/office/word/2015/wordml/symex" xmlns:wpg="http://schemas.microsoft.com/office/word/2010/wordprocessingGroup" xmlns:wpi="http://schemas.microsoft.com/office/word/2010/wordprocessingInk" xmlns:wne="http://schemas.microsoft.com/office/word/2006/wordml" xmlns:wps="http://schemas.microsoft.com/office/word/2010/wordprocessingShape" mc:Ignorable="w14 w15 w16se w16cid wp14">
+<w:ftr xmlns:wpc="http://schemas.microsoft.com/office/word/2010/wordprocessingCanvas" xmlns:cx="http://schemas.microsoft.com/office/drawing/2014/chartex" xmlns:cx1="http://schemas.microsoft.com/office/drawing/2015/9/8/chartex" xmlns:cx2="http://schemas.microsoft.com/office/drawing/2015/10/21/chartex" xmlns:cx3="http://schemas.microsoft.com/office/drawing/2016/5/9/chartex" xmlns:cx4="http://schemas.microsoft.com/office/drawing/2016/5/10/chartex" xmlns:cx5="http://schemas.microsoft.com/office/drawing/2016/5/11/chartex" xmlns:cx6="http://schemas.microsoft.com/office/drawing/2016/5/12/chartex" xmlns:cx7="http://schemas.microsoft.com/office/drawing/2016/5/13/chartex" xmlns:cx8="http://schemas.microsoft.com/office/drawing/2016/5/14/chartex" xmlns:mc="http://schemas.openxmlformats.org/markup-compatibility/2006" xmlns:aink="http://schemas.microsoft.com/office/drawing/2016/ink" xmlns:am3d="http://schemas.microsoft.com/office/drawing/2017/model3d" xmlns:o="urn:schemas-microsoft-com:office:office" xmlns:r="http://schemas.openxmlformats.org/officeDocument/2006/relationships" xmlns:m="http://schemas.openxmlformats.org/officeDocument/2006/math" xmlns:v="urn:schemas-microsoft-com:vml" xmlns:wp14="http://schemas.microsoft.com/office/word/2010/wordprocessingDrawing" xmlns:wp="http://schemas.openxmlformats.org/drawingml/2006/wordprocessingDrawing" xmlns:w10="urn:schemas-microsoft-com:office:word" xmlns:w="http://schemas.openxmlformats.org/wordprocessingml/2006/main" xmlns:w14="http://schemas.microsoft.com/office/word/2010/wordml" xmlns:w15="http://schemas.microsoft.com/office/word/2012/wordml" xmlns:w16se="http://schemas.microsoft.com/office/word/2015/wordml/symex" xmlns:wpg="http://schemas.microsoft.com/office/word/2010/wordprocessingGroup" xmlns:wpi="http://schemas.microsoft.com/office/word/2010/wordprocessingInk" xmlns:wne="http://schemas.microsoft.com/office/word/2006/wordml" xmlns:wps="http://schemas.microsoft.com/office/word/2010/wordprocessingShape" mc:Ignorable="w14 w15 w16se wp14">
   <w:sdt>
     <w:sdtPr>
       <w:rPr>
@@ -4430,7 +3832,7 @@
     <w:sdtContent>
       <w:p>
         <w:pPr>
-          <w:pStyle w:val="Stopka"/>
+          <w:pStyle w:val="Footer"/>
           <w:jc w:val="right"/>
           <w:rPr>
             <w:rFonts w:asciiTheme="majorHAnsi" w:eastAsiaTheme="majorEastAsia" w:hAnsiTheme="majorHAnsi" w:cstheme="majorBidi"/>
@@ -4485,14 +3887,14 @@
   </w:sdt>
   <w:p>
     <w:pPr>
-      <w:pStyle w:val="Stopka"/>
+      <w:pStyle w:val="Footer"/>
     </w:pPr>
   </w:p>
 </w:ftr>
 </file>
 
 <file path=word/footnotes.xml><?xml version="1.0" encoding="utf-8"?>
-<w:footnotes xmlns:wpc="http://schemas.microsoft.com/office/word/2010/wordprocessingCanvas" xmlns:cx="http://schemas.microsoft.com/office/drawing/2014/chartex" xmlns:cx1="http://schemas.microsoft.com/office/drawing/2015/9/8/chartex" xmlns:cx2="http://schemas.microsoft.com/office/drawing/2015/10/21/chartex" xmlns:cx3="http://schemas.microsoft.com/office/drawing/2016/5/9/chartex" xmlns:cx4="http://schemas.microsoft.com/office/drawing/2016/5/10/chartex" xmlns:cx5="http://schemas.microsoft.com/office/drawing/2016/5/11/chartex" xmlns:cx6="http://schemas.microsoft.com/office/drawing/2016/5/12/chartex" xmlns:cx7="http://schemas.microsoft.com/office/drawing/2016/5/13/chartex" xmlns:cx8="http://schemas.microsoft.com/office/drawing/2016/5/14/chartex" xmlns:mc="http://schemas.openxmlformats.org/markup-compatibility/2006" xmlns:aink="http://schemas.microsoft.com/office/drawing/2016/ink" xmlns:am3d="http://schemas.microsoft.com/office/drawing/2017/model3d" xmlns:o="urn:schemas-microsoft-com:office:office" xmlns:r="http://schemas.openxmlformats.org/officeDocument/2006/relationships" xmlns:m="http://schemas.openxmlformats.org/officeDocument/2006/math" xmlns:v="urn:schemas-microsoft-com:vml" xmlns:wp14="http://schemas.microsoft.com/office/word/2010/wordprocessingDrawing" xmlns:wp="http://schemas.openxmlformats.org/drawingml/2006/wordprocessingDrawing" xmlns:w10="urn:schemas-microsoft-com:office:word" xmlns:w="http://schemas.openxmlformats.org/wordprocessingml/2006/main" xmlns:w14="http://schemas.microsoft.com/office/word/2010/wordml" xmlns:w15="http://schemas.microsoft.com/office/word/2012/wordml" xmlns:w16cid="http://schemas.microsoft.com/office/word/2016/wordml/cid" xmlns:w16se="http://schemas.microsoft.com/office/word/2015/wordml/symex" xmlns:wpg="http://schemas.microsoft.com/office/word/2010/wordprocessingGroup" xmlns:wpi="http://schemas.microsoft.com/office/word/2010/wordprocessingInk" xmlns:wne="http://schemas.microsoft.com/office/word/2006/wordml" xmlns:wps="http://schemas.microsoft.com/office/word/2010/wordprocessingShape" mc:Ignorable="w14 w15 w16se w16cid wp14">
+<w:footnotes xmlns:wpc="http://schemas.microsoft.com/office/word/2010/wordprocessingCanvas" xmlns:cx="http://schemas.microsoft.com/office/drawing/2014/chartex" xmlns:cx1="http://schemas.microsoft.com/office/drawing/2015/9/8/chartex" xmlns:cx2="http://schemas.microsoft.com/office/drawing/2015/10/21/chartex" xmlns:cx3="http://schemas.microsoft.com/office/drawing/2016/5/9/chartex" xmlns:cx4="http://schemas.microsoft.com/office/drawing/2016/5/10/chartex" xmlns:cx5="http://schemas.microsoft.com/office/drawing/2016/5/11/chartex" xmlns:cx6="http://schemas.microsoft.com/office/drawing/2016/5/12/chartex" xmlns:cx7="http://schemas.microsoft.com/office/drawing/2016/5/13/chartex" xmlns:cx8="http://schemas.microsoft.com/office/drawing/2016/5/14/chartex" xmlns:mc="http://schemas.openxmlformats.org/markup-compatibility/2006" xmlns:aink="http://schemas.microsoft.com/office/drawing/2016/ink" xmlns:am3d="http://schemas.microsoft.com/office/drawing/2017/model3d" xmlns:o="urn:schemas-microsoft-com:office:office" xmlns:r="http://schemas.openxmlformats.org/officeDocument/2006/relationships" xmlns:m="http://schemas.openxmlformats.org/officeDocument/2006/math" xmlns:v="urn:schemas-microsoft-com:vml" xmlns:wp14="http://schemas.microsoft.com/office/word/2010/wordprocessingDrawing" xmlns:wp="http://schemas.openxmlformats.org/drawingml/2006/wordprocessingDrawing" xmlns:w10="urn:schemas-microsoft-com:office:word" xmlns:w="http://schemas.openxmlformats.org/wordprocessingml/2006/main" xmlns:w14="http://schemas.microsoft.com/office/word/2010/wordml" xmlns:w15="http://schemas.microsoft.com/office/word/2012/wordml" xmlns:w16se="http://schemas.microsoft.com/office/word/2015/wordml/symex" xmlns:wpg="http://schemas.microsoft.com/office/word/2010/wordprocessingGroup" xmlns:wpi="http://schemas.microsoft.com/office/word/2010/wordprocessingInk" xmlns:wne="http://schemas.microsoft.com/office/word/2006/wordml" xmlns:wps="http://schemas.microsoft.com/office/word/2010/wordprocessingShape" mc:Ignorable="w14 w15 w16se wp14">
   <w:footnote w:type="separator" w:id="-1">
     <w:p>
       <w:pPr>
@@ -4517,7 +3919,7 @@
 </file>
 
 <file path=word/numbering.xml><?xml version="1.0" encoding="utf-8"?>
-<w:numbering xmlns:wpc="http://schemas.microsoft.com/office/word/2010/wordprocessingCanvas" xmlns:cx="http://schemas.microsoft.com/office/drawing/2014/chartex" xmlns:cx1="http://schemas.microsoft.com/office/drawing/2015/9/8/chartex" xmlns:cx2="http://schemas.microsoft.com/office/drawing/2015/10/21/chartex" xmlns:cx3="http://schemas.microsoft.com/office/drawing/2016/5/9/chartex" xmlns:cx4="http://schemas.microsoft.com/office/drawing/2016/5/10/chartex" xmlns:cx5="http://schemas.microsoft.com/office/drawing/2016/5/11/chartex" xmlns:cx6="http://schemas.microsoft.com/office/drawing/2016/5/12/chartex" xmlns:cx7="http://schemas.microsoft.com/office/drawing/2016/5/13/chartex" xmlns:cx8="http://schemas.microsoft.com/office/drawing/2016/5/14/chartex" xmlns:mc="http://schemas.openxmlformats.org/markup-compatibility/2006" xmlns:aink="http://schemas.microsoft.com/office/drawing/2016/ink" xmlns:am3d="http://schemas.microsoft.com/office/drawing/2017/model3d" xmlns:o="urn:schemas-microsoft-com:office:office" xmlns:r="http://schemas.openxmlformats.org/officeDocument/2006/relationships" xmlns:m="http://schemas.openxmlformats.org/officeDocument/2006/math" xmlns:v="urn:schemas-microsoft-com:vml" xmlns:wp14="http://schemas.microsoft.com/office/word/2010/wordprocessingDrawing" xmlns:wp="http://schemas.openxmlformats.org/drawingml/2006/wordprocessingDrawing" xmlns:w10="urn:schemas-microsoft-com:office:word" xmlns:w="http://schemas.openxmlformats.org/wordprocessingml/2006/main" xmlns:w14="http://schemas.microsoft.com/office/word/2010/wordml" xmlns:w15="http://schemas.microsoft.com/office/word/2012/wordml" xmlns:w16cid="http://schemas.microsoft.com/office/word/2016/wordml/cid" xmlns:w16se="http://schemas.microsoft.com/office/word/2015/wordml/symex" xmlns:wpg="http://schemas.microsoft.com/office/word/2010/wordprocessingGroup" xmlns:wpi="http://schemas.microsoft.com/office/word/2010/wordprocessingInk" xmlns:wne="http://schemas.microsoft.com/office/word/2006/wordml" xmlns:wps="http://schemas.microsoft.com/office/word/2010/wordprocessingShape" mc:Ignorable="w14 w15 w16se w16cid wp14">
+<w:numbering xmlns:wpc="http://schemas.microsoft.com/office/word/2010/wordprocessingCanvas" xmlns:cx="http://schemas.microsoft.com/office/drawing/2014/chartex" xmlns:cx1="http://schemas.microsoft.com/office/drawing/2015/9/8/chartex" xmlns:cx2="http://schemas.microsoft.com/office/drawing/2015/10/21/chartex" xmlns:cx3="http://schemas.microsoft.com/office/drawing/2016/5/9/chartex" xmlns:cx4="http://schemas.microsoft.com/office/drawing/2016/5/10/chartex" xmlns:cx5="http://schemas.microsoft.com/office/drawing/2016/5/11/chartex" xmlns:cx6="http://schemas.microsoft.com/office/drawing/2016/5/12/chartex" xmlns:cx7="http://schemas.microsoft.com/office/drawing/2016/5/13/chartex" xmlns:cx8="http://schemas.microsoft.com/office/drawing/2016/5/14/chartex" xmlns:mc="http://schemas.openxmlformats.org/markup-compatibility/2006" xmlns:aink="http://schemas.microsoft.com/office/drawing/2016/ink" xmlns:am3d="http://schemas.microsoft.com/office/drawing/2017/model3d" xmlns:o="urn:schemas-microsoft-com:office:office" xmlns:r="http://schemas.openxmlformats.org/officeDocument/2006/relationships" xmlns:m="http://schemas.openxmlformats.org/officeDocument/2006/math" xmlns:v="urn:schemas-microsoft-com:vml" xmlns:wp14="http://schemas.microsoft.com/office/word/2010/wordprocessingDrawing" xmlns:wp="http://schemas.openxmlformats.org/drawingml/2006/wordprocessingDrawing" xmlns:w10="urn:schemas-microsoft-com:office:word" xmlns:w="http://schemas.openxmlformats.org/wordprocessingml/2006/main" xmlns:w14="http://schemas.microsoft.com/office/word/2010/wordml" xmlns:w15="http://schemas.microsoft.com/office/word/2012/wordml" xmlns:w16se="http://schemas.microsoft.com/office/word/2015/wordml/symex" xmlns:wpg="http://schemas.microsoft.com/office/word/2010/wordprocessingGroup" xmlns:wpi="http://schemas.microsoft.com/office/word/2010/wordprocessingInk" xmlns:wne="http://schemas.microsoft.com/office/word/2006/wordml" xmlns:wps="http://schemas.microsoft.com/office/word/2010/wordprocessingShape" mc:Ignorable="w14 w15 w16se wp14">
   <w:abstractNum w:abstractNumId="0" w15:restartNumberingAfterBreak="0">
     <w:nsid w:val="0050314B"/>
     <w:multiLevelType w:val="hybridMultilevel"/>
@@ -4816,7 +4218,7 @@
 </file>
 
 <file path=word/styles.xml><?xml version="1.0" encoding="utf-8"?>
-<w:styles xmlns:mc="http://schemas.openxmlformats.org/markup-compatibility/2006" xmlns:r="http://schemas.openxmlformats.org/officeDocument/2006/relationships" xmlns:w="http://schemas.openxmlformats.org/wordprocessingml/2006/main" xmlns:w14="http://schemas.microsoft.com/office/word/2010/wordml" xmlns:w15="http://schemas.microsoft.com/office/word/2012/wordml" xmlns:w16cid="http://schemas.microsoft.com/office/word/2016/wordml/cid" xmlns:w16se="http://schemas.microsoft.com/office/word/2015/wordml/symex" mc:Ignorable="w14 w15 w16se w16cid">
+<w:styles xmlns:mc="http://schemas.openxmlformats.org/markup-compatibility/2006" xmlns:r="http://schemas.openxmlformats.org/officeDocument/2006/relationships" xmlns:w="http://schemas.openxmlformats.org/wordprocessingml/2006/main" xmlns:w14="http://schemas.microsoft.com/office/word/2010/wordml" xmlns:w15="http://schemas.microsoft.com/office/word/2012/wordml" xmlns:w16se="http://schemas.microsoft.com/office/word/2015/wordml/symex" mc:Ignorable="w14 w15 w16se">
   <w:docDefaults>
     <w:rPrDefault>
       <w:rPr>
@@ -5209,7 +4611,7 @@
     <w:lsdException w:name="Hashtag" w:semiHidden="1" w:unhideWhenUsed="1"/>
     <w:lsdException w:name="Unresolved Mention" w:semiHidden="1" w:unhideWhenUsed="1"/>
   </w:latentStyles>
-  <w:style w:type="paragraph" w:default="1" w:styleId="Normalny">
+  <w:style w:type="paragraph" w:default="1" w:styleId="Normal">
     <w:name w:val="Normal"/>
     <w:qFormat/>
     <w:rsid w:val="00881EFF"/>
@@ -5217,11 +4619,11 @@
       <w:sz w:val="24"/>
     </w:rPr>
   </w:style>
-  <w:style w:type="paragraph" w:styleId="Nagwek1">
+  <w:style w:type="paragraph" w:styleId="Heading1">
     <w:name w:val="heading 1"/>
-    <w:basedOn w:val="Normalny"/>
-    <w:next w:val="Normalny"/>
-    <w:link w:val="Nagwek1Znak"/>
+    <w:basedOn w:val="Normal"/>
+    <w:next w:val="Normal"/>
+    <w:link w:val="Heading1Char"/>
     <w:uiPriority w:val="9"/>
     <w:qFormat/>
     <w:rsid w:val="001004E1"/>
@@ -5238,11 +4640,11 @@
       <w:szCs w:val="32"/>
     </w:rPr>
   </w:style>
-  <w:style w:type="paragraph" w:styleId="Nagwek2">
+  <w:style w:type="paragraph" w:styleId="Heading2">
     <w:name w:val="heading 2"/>
-    <w:basedOn w:val="Normalny"/>
-    <w:next w:val="Normalny"/>
-    <w:link w:val="Nagwek2Znak"/>
+    <w:basedOn w:val="Normal"/>
+    <w:next w:val="Normal"/>
+    <w:link w:val="Heading2Char"/>
     <w:uiPriority w:val="9"/>
     <w:unhideWhenUsed/>
     <w:qFormat/>
@@ -5260,11 +4662,11 @@
       <w:szCs w:val="26"/>
     </w:rPr>
   </w:style>
-  <w:style w:type="paragraph" w:styleId="Nagwek3">
+  <w:style w:type="paragraph" w:styleId="Heading3">
     <w:name w:val="heading 3"/>
-    <w:basedOn w:val="Normalny"/>
-    <w:next w:val="Normalny"/>
-    <w:link w:val="Nagwek3Znak"/>
+    <w:basedOn w:val="Normal"/>
+    <w:next w:val="Normal"/>
+    <w:link w:val="Heading3Char"/>
     <w:uiPriority w:val="9"/>
     <w:semiHidden/>
     <w:unhideWhenUsed/>
@@ -5282,13 +4684,13 @@
       <w:szCs w:val="24"/>
     </w:rPr>
   </w:style>
-  <w:style w:type="character" w:default="1" w:styleId="Domylnaczcionkaakapitu">
+  <w:style w:type="character" w:default="1" w:styleId="DefaultParagraphFont">
     <w:name w:val="Default Paragraph Font"/>
     <w:uiPriority w:val="1"/>
     <w:semiHidden/>
     <w:unhideWhenUsed/>
   </w:style>
-  <w:style w:type="table" w:default="1" w:styleId="Standardowy">
+  <w:style w:type="table" w:default="1" w:styleId="TableNormal">
     <w:name w:val="Normal Table"/>
     <w:uiPriority w:val="99"/>
     <w:semiHidden/>
@@ -5303,16 +4705,16 @@
       </w:tblCellMar>
     </w:tblPr>
   </w:style>
-  <w:style w:type="numbering" w:default="1" w:styleId="Bezlisty">
+  <w:style w:type="numbering" w:default="1" w:styleId="NoList">
     <w:name w:val="No List"/>
     <w:uiPriority w:val="99"/>
     <w:semiHidden/>
     <w:unhideWhenUsed/>
   </w:style>
-  <w:style w:type="character" w:customStyle="1" w:styleId="Nagwek1Znak">
-    <w:name w:val="Nagłówek 1 Znak"/>
-    <w:basedOn w:val="Domylnaczcionkaakapitu"/>
-    <w:link w:val="Nagwek1"/>
+  <w:style w:type="character" w:customStyle="1" w:styleId="Heading1Char">
+    <w:name w:val="Heading 1 Char"/>
+    <w:basedOn w:val="DefaultParagraphFont"/>
+    <w:link w:val="Heading1"/>
     <w:uiPriority w:val="9"/>
     <w:rsid w:val="001004E1"/>
     <w:rPr>
@@ -5322,9 +4724,9 @@
       <w:szCs w:val="32"/>
     </w:rPr>
   </w:style>
-  <w:style w:type="character" w:styleId="Tekstzastpczy">
+  <w:style w:type="character" w:styleId="PlaceholderText">
     <w:name w:val="Placeholder Text"/>
-    <w:basedOn w:val="Domylnaczcionkaakapitu"/>
+    <w:basedOn w:val="DefaultParagraphFont"/>
     <w:uiPriority w:val="99"/>
     <w:semiHidden/>
     <w:rsid w:val="001213D5"/>
@@ -5332,10 +4734,10 @@
       <w:color w:val="808080"/>
     </w:rPr>
   </w:style>
-  <w:style w:type="character" w:customStyle="1" w:styleId="Nagwek2Znak">
-    <w:name w:val="Nagłówek 2 Znak"/>
-    <w:basedOn w:val="Domylnaczcionkaakapitu"/>
-    <w:link w:val="Nagwek2"/>
+  <w:style w:type="character" w:customStyle="1" w:styleId="Heading2Char">
+    <w:name w:val="Heading 2 Char"/>
+    <w:basedOn w:val="DefaultParagraphFont"/>
+    <w:link w:val="Heading2"/>
     <w:uiPriority w:val="9"/>
     <w:rsid w:val="00DC36A5"/>
     <w:rPr>
@@ -5345,10 +4747,10 @@
       <w:szCs w:val="26"/>
     </w:rPr>
   </w:style>
-  <w:style w:type="paragraph" w:styleId="Nagwek">
+  <w:style w:type="paragraph" w:styleId="Header">
     <w:name w:val="header"/>
-    <w:basedOn w:val="Normalny"/>
-    <w:link w:val="NagwekZnak"/>
+    <w:basedOn w:val="Normal"/>
+    <w:link w:val="HeaderChar"/>
     <w:uiPriority w:val="99"/>
     <w:unhideWhenUsed/>
     <w:rsid w:val="005705E1"/>
@@ -5360,20 +4762,20 @@
       <w:spacing w:after="0" w:line="240" w:lineRule="auto"/>
     </w:pPr>
   </w:style>
-  <w:style w:type="character" w:customStyle="1" w:styleId="NagwekZnak">
-    <w:name w:val="Nagłówek Znak"/>
-    <w:basedOn w:val="Domylnaczcionkaakapitu"/>
-    <w:link w:val="Nagwek"/>
+  <w:style w:type="character" w:customStyle="1" w:styleId="HeaderChar">
+    <w:name w:val="Header Char"/>
+    <w:basedOn w:val="DefaultParagraphFont"/>
+    <w:link w:val="Header"/>
     <w:uiPriority w:val="99"/>
     <w:rsid w:val="005705E1"/>
     <w:rPr>
       <w:sz w:val="24"/>
     </w:rPr>
   </w:style>
-  <w:style w:type="paragraph" w:styleId="Stopka">
+  <w:style w:type="paragraph" w:styleId="Footer">
     <w:name w:val="footer"/>
-    <w:basedOn w:val="Normalny"/>
-    <w:link w:val="StopkaZnak"/>
+    <w:basedOn w:val="Normal"/>
+    <w:link w:val="FooterChar"/>
     <w:uiPriority w:val="99"/>
     <w:unhideWhenUsed/>
     <w:rsid w:val="005705E1"/>
@@ -5385,20 +4787,20 @@
       <w:spacing w:after="0" w:line="240" w:lineRule="auto"/>
     </w:pPr>
   </w:style>
-  <w:style w:type="character" w:customStyle="1" w:styleId="StopkaZnak">
-    <w:name w:val="Stopka Znak"/>
-    <w:basedOn w:val="Domylnaczcionkaakapitu"/>
-    <w:link w:val="Stopka"/>
+  <w:style w:type="character" w:customStyle="1" w:styleId="FooterChar">
+    <w:name w:val="Footer Char"/>
+    <w:basedOn w:val="DefaultParagraphFont"/>
+    <w:link w:val="Footer"/>
     <w:uiPriority w:val="99"/>
     <w:rsid w:val="005705E1"/>
     <w:rPr>
       <w:sz w:val="24"/>
     </w:rPr>
   </w:style>
-  <w:style w:type="paragraph" w:styleId="Nagwekspisutreci">
+  <w:style w:type="paragraph" w:styleId="TOCHeading">
     <w:name w:val="TOC Heading"/>
-    <w:basedOn w:val="Nagwek1"/>
-    <w:next w:val="Normalny"/>
+    <w:basedOn w:val="Heading1"/>
+    <w:next w:val="Normal"/>
     <w:uiPriority w:val="39"/>
     <w:unhideWhenUsed/>
     <w:qFormat/>
@@ -5410,10 +4812,10 @@
       <w:lang w:eastAsia="pl-PL"/>
     </w:rPr>
   </w:style>
-  <w:style w:type="paragraph" w:styleId="Spistreci1">
+  <w:style w:type="paragraph" w:styleId="TOC1">
     <w:name w:val="toc 1"/>
-    <w:basedOn w:val="Normalny"/>
-    <w:next w:val="Normalny"/>
+    <w:basedOn w:val="Normal"/>
+    <w:next w:val="Normal"/>
     <w:autoRedefine/>
     <w:uiPriority w:val="39"/>
     <w:unhideWhenUsed/>
@@ -5422,10 +4824,10 @@
       <w:spacing w:after="100"/>
     </w:pPr>
   </w:style>
-  <w:style w:type="paragraph" w:styleId="Spistreci2">
+  <w:style w:type="paragraph" w:styleId="TOC2">
     <w:name w:val="toc 2"/>
-    <w:basedOn w:val="Normalny"/>
-    <w:next w:val="Normalny"/>
+    <w:basedOn w:val="Normal"/>
+    <w:next w:val="Normal"/>
     <w:autoRedefine/>
     <w:uiPriority w:val="39"/>
     <w:unhideWhenUsed/>
@@ -5435,9 +4837,9 @@
       <w:ind w:left="240"/>
     </w:pPr>
   </w:style>
-  <w:style w:type="character" w:styleId="Hipercze">
+  <w:style w:type="character" w:styleId="Hyperlink">
     <w:name w:val="Hyperlink"/>
-    <w:basedOn w:val="Domylnaczcionkaakapitu"/>
+    <w:basedOn w:val="DefaultParagraphFont"/>
     <w:uiPriority w:val="99"/>
     <w:unhideWhenUsed/>
     <w:rsid w:val="00C432B3"/>
@@ -5446,10 +4848,10 @@
       <w:u w:val="single"/>
     </w:rPr>
   </w:style>
-  <w:style w:type="paragraph" w:styleId="Tekstprzypisukocowego">
+  <w:style w:type="paragraph" w:styleId="EndnoteText">
     <w:name w:val="endnote text"/>
-    <w:basedOn w:val="Normalny"/>
-    <w:link w:val="TekstprzypisukocowegoZnak"/>
+    <w:basedOn w:val="Normal"/>
+    <w:link w:val="EndnoteTextChar"/>
     <w:uiPriority w:val="99"/>
     <w:semiHidden/>
     <w:unhideWhenUsed/>
@@ -5462,10 +4864,10 @@
       <w:szCs w:val="20"/>
     </w:rPr>
   </w:style>
-  <w:style w:type="character" w:customStyle="1" w:styleId="TekstprzypisukocowegoZnak">
-    <w:name w:val="Tekst przypisu końcowego Znak"/>
-    <w:basedOn w:val="Domylnaczcionkaakapitu"/>
-    <w:link w:val="Tekstprzypisukocowego"/>
+  <w:style w:type="character" w:customStyle="1" w:styleId="EndnoteTextChar">
+    <w:name w:val="Endnote Text Char"/>
+    <w:basedOn w:val="DefaultParagraphFont"/>
+    <w:link w:val="EndnoteText"/>
     <w:uiPriority w:val="99"/>
     <w:semiHidden/>
     <w:rsid w:val="00DB0204"/>
@@ -5474,9 +4876,9 @@
       <w:szCs w:val="20"/>
     </w:rPr>
   </w:style>
-  <w:style w:type="character" w:styleId="Odwoanieprzypisukocowego">
+  <w:style w:type="character" w:styleId="EndnoteReference">
     <w:name w:val="endnote reference"/>
-    <w:basedOn w:val="Domylnaczcionkaakapitu"/>
+    <w:basedOn w:val="DefaultParagraphFont"/>
     <w:uiPriority w:val="99"/>
     <w:semiHidden/>
     <w:unhideWhenUsed/>
@@ -5485,10 +4887,10 @@
       <w:vertAlign w:val="superscript"/>
     </w:rPr>
   </w:style>
-  <w:style w:type="character" w:customStyle="1" w:styleId="Nagwek3Znak">
-    <w:name w:val="Nagłówek 3 Znak"/>
-    <w:basedOn w:val="Domylnaczcionkaakapitu"/>
-    <w:link w:val="Nagwek3"/>
+  <w:style w:type="character" w:customStyle="1" w:styleId="Heading3Char">
+    <w:name w:val="Heading 3 Char"/>
+    <w:basedOn w:val="DefaultParagraphFont"/>
+    <w:link w:val="Heading3"/>
     <w:uiPriority w:val="9"/>
     <w:semiHidden/>
     <w:rsid w:val="00DA3826"/>
@@ -5499,9 +4901,9 @@
       <w:szCs w:val="24"/>
     </w:rPr>
   </w:style>
-  <w:style w:type="table" w:styleId="Siatkatabeli">
+  <w:style w:type="table" w:styleId="TableGrid">
     <w:name w:val="Table Grid"/>
-    <w:basedOn w:val="Standardowy"/>
+    <w:basedOn w:val="TableNormal"/>
     <w:uiPriority w:val="39"/>
     <w:rsid w:val="00173AD0"/>
     <w:pPr>
@@ -5518,7 +4920,7 @@
       </w:tblBorders>
     </w:tblPr>
   </w:style>
-  <w:style w:type="paragraph" w:styleId="Bezodstpw">
+  <w:style w:type="paragraph" w:styleId="NoSpacing">
     <w:name w:val="No Spacing"/>
     <w:uiPriority w:val="1"/>
     <w:qFormat/>
@@ -5530,10 +4932,10 @@
       <w:sz w:val="24"/>
     </w:rPr>
   </w:style>
-  <w:style w:type="paragraph" w:styleId="Legenda">
+  <w:style w:type="paragraph" w:styleId="Caption">
     <w:name w:val="caption"/>
-    <w:basedOn w:val="Normalny"/>
-    <w:next w:val="Normalny"/>
+    <w:basedOn w:val="Normal"/>
+    <w:next w:val="Normal"/>
     <w:uiPriority w:val="35"/>
     <w:unhideWhenUsed/>
     <w:qFormat/>
@@ -5549,9 +4951,9 @@
       <w:szCs w:val="18"/>
     </w:rPr>
   </w:style>
-  <w:style w:type="paragraph" w:styleId="Akapitzlist">
+  <w:style w:type="paragraph" w:styleId="ListParagraph">
     <w:name w:val="List Paragraph"/>
-    <w:basedOn w:val="Normalny"/>
+    <w:basedOn w:val="Normal"/>
     <w:uiPriority w:val="34"/>
     <w:qFormat/>
     <w:rsid w:val="00D45179"/>
@@ -5560,9 +4962,9 @@
       <w:contextualSpacing/>
     </w:pPr>
   </w:style>
-  <w:style w:type="character" w:styleId="Nierozpoznanawzmianka">
+  <w:style w:type="character" w:styleId="UnresolvedMention">
     <w:name w:val="Unresolved Mention"/>
-    <w:basedOn w:val="Domylnaczcionkaakapitu"/>
+    <w:basedOn w:val="DefaultParagraphFont"/>
     <w:uiPriority w:val="99"/>
     <w:semiHidden/>
     <w:unhideWhenUsed/>
@@ -5875,7 +5277,7 @@
 </file>
 
 <file path=customXml/itemProps1.xml><?xml version="1.0" encoding="utf-8"?>
-<ds:datastoreItem xmlns:ds="http://schemas.openxmlformats.org/officeDocument/2006/customXml" ds:itemID="{9022F351-81B6-4502-BDA3-2D00F1A4FEB2}">
+<ds:datastoreItem xmlns:ds="http://schemas.openxmlformats.org/officeDocument/2006/customXml" ds:itemID="{190EB783-8B22-4AFC-9230-8C0483CD1F2F}">
   <ds:schemaRefs>
     <ds:schemaRef ds:uri="http://schemas.openxmlformats.org/officeDocument/2006/bibliography"/>
   </ds:schemaRefs>

</xml_diff>